<commit_message>
Add control for lesson progres and paggination lesson
</commit_message>
<xml_diff>
--- a/diplom/Диплом.docx
+++ b/diplom/Диплом.docx
@@ -1,6 +1,6 @@
 
 <file path=word/document.xml><?xml version="1.0" encoding="utf-8"?>
-<w:document xmlns:wpc="http://schemas.microsoft.com/office/word/2010/wordprocessingCanvas" xmlns:mc="http://schemas.openxmlformats.org/markup-compatibility/2006" xmlns:o="urn:schemas-microsoft-com:office:office" xmlns:r="http://schemas.openxmlformats.org/officeDocument/2006/relationships" xmlns:m="http://schemas.openxmlformats.org/officeDocument/2006/math" xmlns:v="urn:schemas-microsoft-com:vml" xmlns:wp14="http://schemas.microsoft.com/office/word/2010/wordprocessingDrawing" xmlns:wp="http://schemas.openxmlformats.org/drawingml/2006/wordprocessingDrawing" xmlns:w10="urn:schemas-microsoft-com:office:word" xmlns:w="http://schemas.openxmlformats.org/wordprocessingml/2006/main" xmlns:w14="http://schemas.microsoft.com/office/word/2010/wordml" xmlns:wpg="http://schemas.microsoft.com/office/word/2010/wordprocessingGroup" xmlns:wpi="http://schemas.microsoft.com/office/word/2010/wordprocessingInk" xmlns:wne="http://schemas.microsoft.com/office/word/2006/wordml" xmlns:wps="http://schemas.microsoft.com/office/word/2010/wordprocessingShape" mc:Ignorable="w14 wp14">
+<w:document xmlns:wpc="http://schemas.microsoft.com/office/word/2010/wordprocessingCanvas" xmlns:mc="http://schemas.openxmlformats.org/markup-compatibility/2006" xmlns:o="urn:schemas-microsoft-com:office:office" xmlns:r="http://schemas.openxmlformats.org/officeDocument/2006/relationships" xmlns:m="http://schemas.openxmlformats.org/officeDocument/2006/math" xmlns:v="urn:schemas-microsoft-com:vml" xmlns:wp14="http://schemas.microsoft.com/office/word/2010/wordprocessingDrawing" xmlns:wp="http://schemas.openxmlformats.org/drawingml/2006/wordprocessingDrawing" xmlns:w10="urn:schemas-microsoft-com:office:word" xmlns:w="http://schemas.openxmlformats.org/wordprocessingml/2006/main" xmlns:w14="http://schemas.microsoft.com/office/word/2010/wordml" xmlns:w15="http://schemas.microsoft.com/office/word/2012/wordml" xmlns:wpg="http://schemas.microsoft.com/office/word/2010/wordprocessingGroup" xmlns:wpi="http://schemas.microsoft.com/office/word/2010/wordprocessingInk" xmlns:wne="http://schemas.microsoft.com/office/word/2006/wordml" xmlns:wps="http://schemas.microsoft.com/office/word/2010/wordprocessingShape" mc:Ignorable="w14 w15 wp14">
   <w:body>
     <w:p>
       <w:pPr>
@@ -92,13 +92,23 @@
         </w:rPr>
         <w:br/>
       </w:r>
-      <w:r>
-        <w:rPr>
-          <w:color w:val="000000"/>
-          <w:sz w:val="28"/>
-          <w:szCs w:val="28"/>
-        </w:rPr>
-        <w:t xml:space="preserve">Кафедра  «Микропроцессорные системы и сети» </w:t>
+      <w:proofErr w:type="gramStart"/>
+      <w:r>
+        <w:rPr>
+          <w:color w:val="000000"/>
+          <w:sz w:val="28"/>
+          <w:szCs w:val="28"/>
+        </w:rPr>
+        <w:t>Кафедра  «</w:t>
+      </w:r>
+      <w:proofErr w:type="gramEnd"/>
+      <w:r>
+        <w:rPr>
+          <w:color w:val="000000"/>
+          <w:sz w:val="28"/>
+          <w:szCs w:val="28"/>
+        </w:rPr>
+        <w:t xml:space="preserve">Микропроцессорные системы и сети» </w:t>
       </w:r>
     </w:p>
     <w:p>
@@ -153,8 +163,21 @@
           <w:sz w:val="28"/>
           <w:szCs w:val="28"/>
         </w:rPr>
-        <w:t>В.А. Полубок</w:t>
-      </w:r>
+        <w:t xml:space="preserve">В.А. </w:t>
+      </w:r>
+      <w:proofErr w:type="spellStart"/>
+      <w:proofErr w:type="gramStart"/>
+      <w:r>
+        <w:rPr>
+          <w:i/>
+          <w:iCs/>
+          <w:color w:val="000000"/>
+          <w:sz w:val="28"/>
+          <w:szCs w:val="28"/>
+        </w:rPr>
+        <w:t>Полубок</w:t>
+      </w:r>
+      <w:proofErr w:type="spellEnd"/>
       <w:r>
         <w:rPr>
           <w:color w:val="000000"/>
@@ -162,7 +185,16 @@
           <w:szCs w:val="28"/>
         </w:rPr>
         <w:br/>
-        <w:t>«___»_____________ 2013 г.</w:t>
+        <w:t>«</w:t>
+      </w:r>
+      <w:proofErr w:type="gramEnd"/>
+      <w:r>
+        <w:rPr>
+          <w:color w:val="000000"/>
+          <w:sz w:val="28"/>
+          <w:szCs w:val="28"/>
+        </w:rPr>
+        <w:t>___»_____________ 2013 г.</w:t>
       </w:r>
       <w:r>
         <w:rPr>
@@ -363,14 +395,32 @@
           <w:sz w:val="20"/>
           <w:szCs w:val="20"/>
         </w:rPr>
-        <w:t xml:space="preserve">                                                       (дата, подпись) </w:t>
-      </w:r>
+        <w:t xml:space="preserve">                                                    </w:t>
+      </w:r>
+      <w:proofErr w:type="gramStart"/>
       <w:r>
         <w:rPr>
           <w:color w:val="000000"/>
           <w:sz w:val="20"/>
           <w:szCs w:val="20"/>
         </w:rPr>
+        <w:t xml:space="preserve">   (</w:t>
+      </w:r>
+      <w:proofErr w:type="gramEnd"/>
+      <w:r>
+        <w:rPr>
+          <w:color w:val="000000"/>
+          <w:sz w:val="20"/>
+          <w:szCs w:val="20"/>
+        </w:rPr>
+        <w:t xml:space="preserve">дата, подпись) </w:t>
+      </w:r>
+      <w:r>
+        <w:rPr>
+          <w:color w:val="000000"/>
+          <w:sz w:val="20"/>
+          <w:szCs w:val="20"/>
+        </w:rPr>
         <w:br/>
       </w:r>
       <w:r>
@@ -404,7 +454,27 @@
           <w:szCs w:val="28"/>
           <w:u w:val="single"/>
         </w:rPr>
-        <w:t xml:space="preserve">В.В. Маклюк     </w:t>
+        <w:t xml:space="preserve">В.В. </w:t>
+      </w:r>
+      <w:proofErr w:type="spellStart"/>
+      <w:r>
+        <w:rPr>
+          <w:color w:val="000000"/>
+          <w:sz w:val="28"/>
+          <w:szCs w:val="28"/>
+          <w:u w:val="single"/>
+        </w:rPr>
+        <w:t>Маклюк</w:t>
+      </w:r>
+      <w:proofErr w:type="spellEnd"/>
+      <w:r>
+        <w:rPr>
+          <w:color w:val="000000"/>
+          <w:sz w:val="28"/>
+          <w:szCs w:val="28"/>
+          <w:u w:val="single"/>
+        </w:rPr>
+        <w:t xml:space="preserve">     </w:t>
       </w:r>
       <w:r>
         <w:rPr>
@@ -507,7 +577,25 @@
           <w:sz w:val="20"/>
           <w:szCs w:val="20"/>
         </w:rPr>
-        <w:t xml:space="preserve">                                                       (дата, подпись)</w:t>
+        <w:t xml:space="preserve">                                                       (</w:t>
+      </w:r>
+      <w:proofErr w:type="gramStart"/>
+      <w:r>
+        <w:rPr>
+          <w:color w:val="000000"/>
+          <w:sz w:val="20"/>
+          <w:szCs w:val="20"/>
+        </w:rPr>
+        <w:t>дата</w:t>
+      </w:r>
+      <w:proofErr w:type="gramEnd"/>
+      <w:r>
+        <w:rPr>
+          <w:color w:val="000000"/>
+          <w:sz w:val="20"/>
+          <w:szCs w:val="20"/>
+        </w:rPr>
+        <w:t>, подпись)</w:t>
       </w:r>
     </w:p>
     <w:p>
@@ -524,13 +612,23 @@
           <w:szCs w:val="20"/>
         </w:rPr>
       </w:pPr>
-      <w:r>
-        <w:rPr>
-          <w:color w:val="000000"/>
-          <w:sz w:val="28"/>
-          <w:szCs w:val="28"/>
-        </w:rPr>
-        <w:t>по специальности___</w:t>
+      <w:proofErr w:type="gramStart"/>
+      <w:r>
+        <w:rPr>
+          <w:color w:val="000000"/>
+          <w:sz w:val="28"/>
+          <w:szCs w:val="28"/>
+        </w:rPr>
+        <w:t>по</w:t>
+      </w:r>
+      <w:proofErr w:type="gramEnd"/>
+      <w:r>
+        <w:rPr>
+          <w:color w:val="000000"/>
+          <w:sz w:val="28"/>
+          <w:szCs w:val="28"/>
+        </w:rPr>
+        <w:t xml:space="preserve"> специальности___</w:t>
       </w:r>
       <w:r>
         <w:rPr>
@@ -692,7 +790,27 @@
           <w:szCs w:val="28"/>
           <w:u w:val="single"/>
         </w:rPr>
-        <w:t xml:space="preserve"> Ф.Н. Козелько  </w:t>
+        <w:t xml:space="preserve"> Ф.Н. </w:t>
+      </w:r>
+      <w:proofErr w:type="spellStart"/>
+      <w:r>
+        <w:rPr>
+          <w:color w:val="000000"/>
+          <w:sz w:val="28"/>
+          <w:szCs w:val="28"/>
+          <w:u w:val="single"/>
+        </w:rPr>
+        <w:t>Козелько</w:t>
+      </w:r>
+      <w:proofErr w:type="spellEnd"/>
+      <w:r>
+        <w:rPr>
+          <w:color w:val="000000"/>
+          <w:sz w:val="28"/>
+          <w:szCs w:val="28"/>
+          <w:u w:val="single"/>
+        </w:rPr>
+        <w:t xml:space="preserve">  </w:t>
       </w:r>
       <w:r>
         <w:rPr>
@@ -830,6 +948,7 @@
           <w:szCs w:val="28"/>
         </w:rPr>
       </w:pPr>
+      <w:proofErr w:type="gramStart"/>
       <w:r>
         <w:rPr>
           <w:color w:val="000000"/>
@@ -838,6 +957,7 @@
         </w:rPr>
         <w:t>МИНСК  2013</w:t>
       </w:r>
+      <w:proofErr w:type="gramEnd"/>
     </w:p>
     <w:p>
       <w:pPr>
@@ -897,7 +1017,23 @@
                 <w:sz w:val="28"/>
                 <w:szCs w:val="28"/>
               </w:rPr>
-              <w:t>Введение……………………………………………………………………..</w:t>
+              <w:t>Введение………………………………………………………………</w:t>
+            </w:r>
+            <w:proofErr w:type="gramStart"/>
+            <w:r>
+              <w:rPr>
+                <w:sz w:val="28"/>
+                <w:szCs w:val="28"/>
+              </w:rPr>
+              <w:t>…….</w:t>
+            </w:r>
+            <w:proofErr w:type="gramEnd"/>
+            <w:r>
+              <w:rPr>
+                <w:sz w:val="28"/>
+                <w:szCs w:val="28"/>
+              </w:rPr>
+              <w:t>.</w:t>
             </w:r>
           </w:p>
         </w:tc>
@@ -1031,7 +1167,23 @@
                 <w:sz w:val="28"/>
                 <w:szCs w:val="28"/>
               </w:rPr>
-              <w:t>1.2 Анализ целевой аудитории……………………….…………………...</w:t>
+              <w:t>1.2 Анализ целевой аудитории…………………</w:t>
+            </w:r>
+            <w:proofErr w:type="gramStart"/>
+            <w:r>
+              <w:rPr>
+                <w:sz w:val="28"/>
+                <w:szCs w:val="28"/>
+              </w:rPr>
+              <w:t>…….</w:t>
+            </w:r>
+            <w:proofErr w:type="gramEnd"/>
+            <w:r>
+              <w:rPr>
+                <w:sz w:val="28"/>
+                <w:szCs w:val="28"/>
+              </w:rPr>
+              <w:t>…………………...</w:t>
             </w:r>
           </w:p>
         </w:tc>
@@ -1078,7 +1230,23 @@
                 <w:sz w:val="28"/>
                 <w:szCs w:val="28"/>
               </w:rPr>
-              <w:t>1.3 Анализ сайтов конкурентов………………….………………………..</w:t>
+              <w:t>1.3 Анализ сайтов конкурентов……………</w:t>
+            </w:r>
+            <w:proofErr w:type="gramStart"/>
+            <w:r>
+              <w:rPr>
+                <w:sz w:val="28"/>
+                <w:szCs w:val="28"/>
+              </w:rPr>
+              <w:t>…….</w:t>
+            </w:r>
+            <w:proofErr w:type="gramEnd"/>
+            <w:r>
+              <w:rPr>
+                <w:sz w:val="28"/>
+                <w:szCs w:val="28"/>
+              </w:rPr>
+              <w:t>………………………..</w:t>
             </w:r>
           </w:p>
         </w:tc>
@@ -1133,7 +1301,23 @@
                 <w:sz w:val="28"/>
                 <w:szCs w:val="28"/>
               </w:rPr>
-              <w:t>1.4 Брифинг…………….……………………………………..………….</w:t>
+              <w:t>1.4 Брифинг………</w:t>
+            </w:r>
+            <w:proofErr w:type="gramStart"/>
+            <w:r>
+              <w:rPr>
+                <w:sz w:val="28"/>
+                <w:szCs w:val="28"/>
+              </w:rPr>
+              <w:t>…….</w:t>
+            </w:r>
+            <w:proofErr w:type="gramEnd"/>
+            <w:r>
+              <w:rPr>
+                <w:sz w:val="28"/>
+                <w:szCs w:val="28"/>
+              </w:rPr>
+              <w:t>……………………………………..………….</w:t>
             </w:r>
           </w:p>
         </w:tc>
@@ -1219,7 +1403,23 @@
                 <w:sz w:val="28"/>
                 <w:szCs w:val="28"/>
               </w:rPr>
-              <w:t>2.1 Проектирование макета сайта………………………………………..</w:t>
+              <w:t>2.1 Проектирование макета сайта…………………………………</w:t>
+            </w:r>
+            <w:proofErr w:type="gramStart"/>
+            <w:r>
+              <w:rPr>
+                <w:sz w:val="28"/>
+                <w:szCs w:val="28"/>
+              </w:rPr>
+              <w:t>…….</w:t>
+            </w:r>
+            <w:proofErr w:type="gramEnd"/>
+            <w:r>
+              <w:rPr>
+                <w:sz w:val="28"/>
+                <w:szCs w:val="28"/>
+              </w:rPr>
+              <w:t>.</w:t>
             </w:r>
           </w:p>
         </w:tc>
@@ -1360,7 +1560,23 @@
                 <w:sz w:val="28"/>
                 <w:szCs w:val="28"/>
               </w:rPr>
-              <w:t>2.4 Эргономика сайта (юзабилити) ……………………………………...</w:t>
+              <w:t>2.4 Эргономика сайта (</w:t>
+            </w:r>
+            <w:proofErr w:type="spellStart"/>
+            <w:r>
+              <w:rPr>
+                <w:sz w:val="28"/>
+                <w:szCs w:val="28"/>
+              </w:rPr>
+              <w:t>юзабилити</w:t>
+            </w:r>
+            <w:proofErr w:type="spellEnd"/>
+            <w:r>
+              <w:rPr>
+                <w:sz w:val="28"/>
+                <w:szCs w:val="28"/>
+              </w:rPr>
+              <w:t>) ……………………………………...</w:t>
             </w:r>
           </w:p>
         </w:tc>
@@ -1446,7 +1662,23 @@
                 <w:sz w:val="28"/>
                 <w:szCs w:val="28"/>
               </w:rPr>
-              <w:t>3.1 Выбор web-технологий для разработки сайта………………………</w:t>
+              <w:t xml:space="preserve">3.1 Выбор </w:t>
+            </w:r>
+            <w:proofErr w:type="spellStart"/>
+            <w:r>
+              <w:rPr>
+                <w:sz w:val="28"/>
+                <w:szCs w:val="28"/>
+              </w:rPr>
+              <w:t>web</w:t>
+            </w:r>
+            <w:proofErr w:type="spellEnd"/>
+            <w:r>
+              <w:rPr>
+                <w:sz w:val="28"/>
+                <w:szCs w:val="28"/>
+              </w:rPr>
+              <w:t>-технологий для разработки сайта………………………</w:t>
             </w:r>
           </w:p>
         </w:tc>
@@ -1587,7 +1819,23 @@
                 <w:sz w:val="28"/>
                 <w:szCs w:val="28"/>
               </w:rPr>
-              <w:t>3.3.1 Разработка страницы сайта «Главная» …………………….....</w:t>
+              <w:t>3.3.1 Разработка страницы сайта «Главная» …………………</w:t>
+            </w:r>
+            <w:proofErr w:type="gramStart"/>
+            <w:r>
+              <w:rPr>
+                <w:sz w:val="28"/>
+                <w:szCs w:val="28"/>
+              </w:rPr>
+              <w:t>…....</w:t>
+            </w:r>
+            <w:proofErr w:type="gramEnd"/>
+            <w:r>
+              <w:rPr>
+                <w:sz w:val="28"/>
+                <w:szCs w:val="28"/>
+              </w:rPr>
+              <w:t>.</w:t>
             </w:r>
           </w:p>
         </w:tc>
@@ -1629,7 +1877,7 @@
                 <w:szCs w:val="28"/>
               </w:rPr>
             </w:pPr>
-            <w:hyperlink r:id="rId7" w:anchor="_Toc289020721" w:history="1">
+            <w:hyperlink r:id="rId6" w:anchor="_Toc289020721" w:history="1">
               <w:r>
                 <w:rPr>
                   <w:rStyle w:val="a3"/>
@@ -1712,7 +1960,23 @@
                 <w:sz w:val="28"/>
                 <w:szCs w:val="28"/>
               </w:rPr>
-              <w:t>Разработка страниц сайта с описанием статей………………..</w:t>
+              <w:t>Разработка страниц сайта с описанием статей…………</w:t>
+            </w:r>
+            <w:proofErr w:type="gramStart"/>
+            <w:r>
+              <w:rPr>
+                <w:sz w:val="28"/>
+                <w:szCs w:val="28"/>
+              </w:rPr>
+              <w:t>…….</w:t>
+            </w:r>
+            <w:proofErr w:type="gramEnd"/>
+            <w:r>
+              <w:rPr>
+                <w:sz w:val="28"/>
+                <w:szCs w:val="28"/>
+              </w:rPr>
+              <w:t>.</w:t>
             </w:r>
           </w:p>
         </w:tc>
@@ -1764,7 +2028,23 @@
                 <w:sz w:val="28"/>
                 <w:szCs w:val="28"/>
               </w:rPr>
-              <w:t>Разработка страницы «Вопрос-ответ»………...……………….</w:t>
+              <w:t>Разработка страницы «Вопрос-</w:t>
+            </w:r>
+            <w:proofErr w:type="gramStart"/>
+            <w:r>
+              <w:rPr>
+                <w:sz w:val="28"/>
+                <w:szCs w:val="28"/>
+              </w:rPr>
+              <w:t>ответ»…</w:t>
+            </w:r>
+            <w:proofErr w:type="gramEnd"/>
+            <w:r>
+              <w:rPr>
+                <w:sz w:val="28"/>
+                <w:szCs w:val="28"/>
+              </w:rPr>
+              <w:t>……...……………….</w:t>
             </w:r>
           </w:p>
         </w:tc>
@@ -1816,8 +2096,17 @@
                 <w:sz w:val="28"/>
                 <w:szCs w:val="28"/>
               </w:rPr>
-              <w:t>Разработка страниц «Цены», «Сертификаты», «Контакты»…</w:t>
+              <w:t>Разработка страниц «Цены», «Сертификаты», «</w:t>
             </w:r>
+            <w:proofErr w:type="gramStart"/>
+            <w:r>
+              <w:rPr>
+                <w:sz w:val="28"/>
+                <w:szCs w:val="28"/>
+              </w:rPr>
+              <w:t>Контакты»…</w:t>
+            </w:r>
+            <w:proofErr w:type="gramEnd"/>
           </w:p>
         </w:tc>
         <w:tc>
@@ -1868,7 +2157,23 @@
                 <w:sz w:val="28"/>
                 <w:szCs w:val="28"/>
               </w:rPr>
-              <w:t>Разработка администраторского блока……..………………...</w:t>
+              <w:t>Разработка администраторского блока</w:t>
+            </w:r>
+            <w:proofErr w:type="gramStart"/>
+            <w:r>
+              <w:rPr>
+                <w:sz w:val="28"/>
+                <w:szCs w:val="28"/>
+              </w:rPr>
+              <w:t>…….</w:t>
+            </w:r>
+            <w:proofErr w:type="gramEnd"/>
+            <w:r>
+              <w:rPr>
+                <w:sz w:val="28"/>
+                <w:szCs w:val="28"/>
+              </w:rPr>
+              <w:t>.………………...</w:t>
             </w:r>
           </w:p>
         </w:tc>
@@ -2952,23 +3257,31 @@
           <w:sz w:val="28"/>
           <w:szCs w:val="28"/>
         </w:rPr>
-        <w:t xml:space="preserve">Для правильного планирования проекта был проведён анализ сайтов-конкурентов. Для анализа были выбраны ТОП-3 результатов запроса по ключу «курсы+программирование+удалённое обучение» в поисковой системе </w:t>
-      </w:r>
-      <w:r>
-        <w:rPr>
-          <w:sz w:val="28"/>
-          <w:szCs w:val="28"/>
-          <w:lang w:val="en-US"/>
-        </w:rPr>
-        <w:t>Google</w:t>
-      </w:r>
-      <w:r>
-        <w:rPr>
-          <w:sz w:val="28"/>
-          <w:szCs w:val="28"/>
-        </w:rPr>
-        <w:t xml:space="preserve"> (29.12.2015), которые предоставляют возможность дистанционного обучения в сфере ИТ и дизайна.</w:t>
-      </w:r>
+        <w:t>Для правильного планирования проекта был проведён анализ сайтов-конкурентов. Для анализа были выбраны</w:t>
+      </w:r>
+      <w:r>
+        <w:rPr>
+          <w:sz w:val="28"/>
+          <w:szCs w:val="28"/>
+        </w:rPr>
+        <w:t xml:space="preserve"> наиболее крупные, успешные и популярные проекты дистанционного </w:t>
+      </w:r>
+      <w:proofErr w:type="gramStart"/>
+      <w:r>
+        <w:rPr>
+          <w:sz w:val="28"/>
+          <w:szCs w:val="28"/>
+        </w:rPr>
+        <w:t>обучения.</w:t>
+      </w:r>
+      <w:r>
+        <w:rPr>
+          <w:sz w:val="28"/>
+          <w:szCs w:val="28"/>
+        </w:rPr>
+        <w:t>.</w:t>
+      </w:r>
+      <w:proofErr w:type="gramEnd"/>
     </w:p>
     <w:p>
       <w:pPr>
@@ -3013,69 +3326,961 @@
           <w:sz w:val="28"/>
           <w:szCs w:val="28"/>
         </w:rPr>
-        <w:t>-Дизайн и юзабилити (формление сайта и удобство использования).</w:t>
-      </w:r>
-    </w:p>
-    <w:p>
-      <w:pPr>
-        <w:rPr>
-          <w:sz w:val="28"/>
-          <w:szCs w:val="28"/>
-        </w:rPr>
-      </w:pPr>
-    </w:p>
-    <w:p>
-      <w:pPr>
-        <w:rPr>
-          <w:sz w:val="28"/>
-          <w:szCs w:val="28"/>
-        </w:rPr>
-      </w:pPr>
-      <w:r>
-        <w:rPr>
-          <w:sz w:val="28"/>
-          <w:szCs w:val="28"/>
-        </w:rPr>
-        <w:t>- маркетинговый и seo анализ сайта (контент сайта, ключевые слова на сайте, дизайн сайта, оптимизация сайта, структуры сайта).</w:t>
-      </w:r>
-    </w:p>
-    <w:p>
-      <w:pPr>
-        <w:rPr>
-          <w:sz w:val="28"/>
-          <w:szCs w:val="28"/>
-        </w:rPr>
-      </w:pPr>
-    </w:p>
-    <w:p>
-      <w:pPr>
-        <w:rPr>
-          <w:sz w:val="28"/>
-          <w:szCs w:val="28"/>
-        </w:rPr>
-      </w:pPr>
-      <w:r>
-        <w:rPr>
-          <w:sz w:val="28"/>
-          <w:szCs w:val="28"/>
-        </w:rPr>
-        <w:t>-Технический анализ сайта(анализ кода, скорость работы и наличие ошибок).</w:t>
+        <w:t xml:space="preserve">-Дизайн и </w:t>
+      </w:r>
+      <w:proofErr w:type="spellStart"/>
+      <w:r>
+        <w:rPr>
+          <w:sz w:val="28"/>
+          <w:szCs w:val="28"/>
+        </w:rPr>
+        <w:t>юзабилити</w:t>
+      </w:r>
+      <w:proofErr w:type="spellEnd"/>
+      <w:r>
+        <w:rPr>
+          <w:sz w:val="28"/>
+          <w:szCs w:val="28"/>
+        </w:rPr>
+        <w:t xml:space="preserve"> (</w:t>
+      </w:r>
+      <w:proofErr w:type="spellStart"/>
+      <w:r>
+        <w:rPr>
+          <w:sz w:val="28"/>
+          <w:szCs w:val="28"/>
+        </w:rPr>
+        <w:t>формление</w:t>
+      </w:r>
+      <w:proofErr w:type="spellEnd"/>
+      <w:r>
+        <w:rPr>
+          <w:sz w:val="28"/>
+          <w:szCs w:val="28"/>
+        </w:rPr>
+        <w:t xml:space="preserve"> сайта и удобство использования).</w:t>
+      </w:r>
+    </w:p>
+    <w:p>
+      <w:pPr>
+        <w:rPr>
+          <w:sz w:val="28"/>
+          <w:szCs w:val="28"/>
+        </w:rPr>
+      </w:pPr>
+    </w:p>
+    <w:p>
+      <w:pPr>
+        <w:rPr>
+          <w:sz w:val="28"/>
+          <w:szCs w:val="28"/>
+        </w:rPr>
+      </w:pPr>
+      <w:r>
+        <w:rPr>
+          <w:sz w:val="28"/>
+          <w:szCs w:val="28"/>
+        </w:rPr>
+        <w:t xml:space="preserve">-Технический анализ </w:t>
+      </w:r>
+      <w:proofErr w:type="gramStart"/>
+      <w:r>
+        <w:rPr>
+          <w:sz w:val="28"/>
+          <w:szCs w:val="28"/>
+        </w:rPr>
+        <w:t>сайта(</w:t>
+      </w:r>
+      <w:proofErr w:type="gramEnd"/>
+      <w:r>
+        <w:rPr>
+          <w:sz w:val="28"/>
+          <w:szCs w:val="28"/>
+        </w:rPr>
+        <w:t>анализ кода, скорость работы и наличие ошибок).</w:t>
+      </w:r>
+    </w:p>
+    <w:p>
+      <w:pPr>
+        <w:rPr>
+          <w:sz w:val="28"/>
+          <w:szCs w:val="28"/>
+        </w:rPr>
+      </w:pPr>
+    </w:p>
+    <w:p>
+      <w:pPr>
+        <w:rPr>
+          <w:sz w:val="28"/>
+          <w:szCs w:val="28"/>
+        </w:rPr>
+      </w:pPr>
+      <w:r>
+        <w:rPr>
+          <w:sz w:val="28"/>
+          <w:szCs w:val="28"/>
+        </w:rPr>
+        <w:t xml:space="preserve">- маркетинговый и </w:t>
+      </w:r>
+      <w:proofErr w:type="spellStart"/>
+      <w:r>
+        <w:rPr>
+          <w:sz w:val="28"/>
+          <w:szCs w:val="28"/>
+        </w:rPr>
+        <w:t>seo</w:t>
+      </w:r>
+      <w:proofErr w:type="spellEnd"/>
+      <w:r>
+        <w:rPr>
+          <w:sz w:val="28"/>
+          <w:szCs w:val="28"/>
+        </w:rPr>
+        <w:t xml:space="preserve"> анализ сайта (контент сайта, ключевые слова на сайте, дизайн сайта, оптимизация сайта, структуры сайта).</w:t>
       </w:r>
     </w:p>
     <w:p/>
     <w:p/>
-    <w:p/>
-    <w:p/>
-    <w:p/>
-    <w:p/>
-    <w:p/>
-    <w:p/>
-    <w:p/>
-    <w:p/>
-    <w:p/>
-    <w:p/>
-    <w:p/>
-    <w:p/>
+    <w:p>
+      <w:pPr>
+        <w:pStyle w:val="a5"/>
+        <w:numPr>
+          <w:ilvl w:val="0"/>
+          <w:numId w:val="31"/>
+        </w:numPr>
+      </w:pPr>
+      <w:r>
+        <w:t>ИНТУИТ (</w:t>
+      </w:r>
+      <w:hyperlink r:id="rId7" w:history="1">
+        <w:r>
+          <w:rPr>
+            <w:rStyle w:val="a3"/>
+          </w:rPr>
+          <w:t>http://www.intuit.ru/</w:t>
+        </w:r>
+      </w:hyperlink>
+      <w:r>
+        <w:t>)</w:t>
+      </w:r>
+    </w:p>
+    <w:p>
+      <w:pPr>
+        <w:pStyle w:val="3"/>
+        <w:shd w:val="clear" w:color="auto" w:fill="FFFFFF"/>
+        <w:spacing w:before="0" w:beforeAutospacing="0" w:after="0" w:afterAutospacing="0" w:line="306" w:lineRule="atLeast"/>
+        <w:textAlignment w:val="top"/>
+        <w:rPr>
+          <w:rFonts w:ascii="Tahoma" w:hAnsi="Tahoma" w:cs="Tahoma"/>
+          <w:color w:val="000000"/>
+        </w:rPr>
+      </w:pPr>
+    </w:p>
+    <w:p>
+      <w:pPr>
+        <w:pStyle w:val="3"/>
+        <w:shd w:val="clear" w:color="auto" w:fill="FFFFFF"/>
+        <w:spacing w:before="0" w:beforeAutospacing="0" w:after="0" w:afterAutospacing="0" w:line="306" w:lineRule="atLeast"/>
+        <w:textAlignment w:val="top"/>
+        <w:rPr>
+          <w:rFonts w:ascii="Tahoma" w:hAnsi="Tahoma" w:cs="Tahoma"/>
+          <w:color w:val="000000"/>
+        </w:rPr>
+      </w:pPr>
+      <w:r>
+        <w:rPr>
+          <w:noProof/>
+        </w:rPr>
+        <w:lastRenderedPageBreak/>
+        <w:drawing>
+          <wp:inline distT="0" distB="0" distL="0" distR="0" wp14:anchorId="7B884DEB" wp14:editId="37221C0B">
+            <wp:extent cx="5940425" cy="3340100"/>
+            <wp:effectExtent l="0" t="0" r="3175" b="0"/>
+            <wp:docPr id="1" name="Рисунок 1"/>
+            <wp:cNvGraphicFramePr>
+              <a:graphicFrameLocks xmlns:a="http://schemas.openxmlformats.org/drawingml/2006/main" noChangeAspect="1"/>
+            </wp:cNvGraphicFramePr>
+            <a:graphic xmlns:a="http://schemas.openxmlformats.org/drawingml/2006/main">
+              <a:graphicData uri="http://schemas.openxmlformats.org/drawingml/2006/picture">
+                <pic:pic xmlns:pic="http://schemas.openxmlformats.org/drawingml/2006/picture">
+                  <pic:nvPicPr>
+                    <pic:cNvPr id="1" name=""/>
+                    <pic:cNvPicPr/>
+                  </pic:nvPicPr>
+                  <pic:blipFill>
+                    <a:blip r:embed="rId8"/>
+                    <a:stretch>
+                      <a:fillRect/>
+                    </a:stretch>
+                  </pic:blipFill>
+                  <pic:spPr>
+                    <a:xfrm>
+                      <a:off x="0" y="0"/>
+                      <a:ext cx="5940425" cy="3340100"/>
+                    </a:xfrm>
+                    <a:prstGeom prst="rect">
+                      <a:avLst/>
+                    </a:prstGeom>
+                  </pic:spPr>
+                </pic:pic>
+              </a:graphicData>
+            </a:graphic>
+          </wp:inline>
+        </w:drawing>
+      </w:r>
+    </w:p>
+    <w:p>
+      <w:pPr>
+        <w:pStyle w:val="3"/>
+        <w:shd w:val="clear" w:color="auto" w:fill="FFFFFF"/>
+        <w:spacing w:before="0" w:beforeAutospacing="0" w:after="0" w:afterAutospacing="0" w:line="306" w:lineRule="atLeast"/>
+        <w:textAlignment w:val="top"/>
+        <w:rPr>
+          <w:rFonts w:ascii="Tahoma" w:hAnsi="Tahoma" w:cs="Tahoma"/>
+          <w:color w:val="000000"/>
+        </w:rPr>
+      </w:pPr>
+      <w:r>
+        <w:rPr>
+          <w:rFonts w:ascii="Tahoma" w:hAnsi="Tahoma" w:cs="Tahoma"/>
+          <w:color w:val="000000"/>
+        </w:rPr>
+        <w:br/>
+        <w:t>О проекте</w:t>
+      </w:r>
+    </w:p>
+    <w:p>
+      <w:pPr>
+        <w:rPr>
+          <w:sz w:val="28"/>
+          <w:szCs w:val="28"/>
+        </w:rPr>
+      </w:pPr>
+      <w:r>
+        <w:rPr>
+          <w:sz w:val="28"/>
+          <w:szCs w:val="28"/>
+        </w:rPr>
+        <w:t>Негосударственное образовательное частное учреждение «Национальный Открытый Университет «ИНТУИТ» - это образовательный проект, главными целями которого являются свободное распространение знаний во Всемирной Сети и предоставление услуг дистанционного обучения.</w:t>
+      </w:r>
+    </w:p>
+    <w:p>
+      <w:pPr>
+        <w:rPr>
+          <w:sz w:val="28"/>
+          <w:szCs w:val="28"/>
+        </w:rPr>
+      </w:pPr>
+    </w:p>
+    <w:p>
+      <w:pPr>
+        <w:rPr>
+          <w:sz w:val="28"/>
+          <w:szCs w:val="28"/>
+        </w:rPr>
+      </w:pPr>
+      <w:r>
+        <w:rPr>
+          <w:sz w:val="28"/>
+          <w:szCs w:val="28"/>
+        </w:rPr>
+        <w:t>На сайте проекта представлены в открытом и бесплатном доступе несколько сотен учебных курсов по тематикам компьютерных наук, информационных технологий, математике, физике, экономике, менеджменту и другим областям современных знаний.</w:t>
+      </w:r>
+    </w:p>
+    <w:p>
+      <w:pPr>
+        <w:rPr>
+          <w:sz w:val="28"/>
+          <w:szCs w:val="28"/>
+        </w:rPr>
+      </w:pPr>
+    </w:p>
+    <w:p>
+      <w:pPr>
+        <w:rPr>
+          <w:sz w:val="28"/>
+          <w:szCs w:val="28"/>
+        </w:rPr>
+      </w:pPr>
+      <w:r>
+        <w:rPr>
+          <w:noProof/>
+          <w:lang w:eastAsia="ru-RU"/>
+        </w:rPr>
+        <w:drawing>
+          <wp:inline distT="0" distB="0" distL="0" distR="0" wp14:anchorId="3616F882" wp14:editId="0C693F9C">
+            <wp:extent cx="5940425" cy="3340100"/>
+            <wp:effectExtent l="0" t="0" r="3175" b="0"/>
+            <wp:docPr id="6" name="Рисунок 6"/>
+            <wp:cNvGraphicFramePr>
+              <a:graphicFrameLocks xmlns:a="http://schemas.openxmlformats.org/drawingml/2006/main" noChangeAspect="1"/>
+            </wp:cNvGraphicFramePr>
+            <a:graphic xmlns:a="http://schemas.openxmlformats.org/drawingml/2006/main">
+              <a:graphicData uri="http://schemas.openxmlformats.org/drawingml/2006/picture">
+                <pic:pic xmlns:pic="http://schemas.openxmlformats.org/drawingml/2006/picture">
+                  <pic:nvPicPr>
+                    <pic:cNvPr id="1" name=""/>
+                    <pic:cNvPicPr/>
+                  </pic:nvPicPr>
+                  <pic:blipFill>
+                    <a:blip r:embed="rId9"/>
+                    <a:stretch>
+                      <a:fillRect/>
+                    </a:stretch>
+                  </pic:blipFill>
+                  <pic:spPr>
+                    <a:xfrm>
+                      <a:off x="0" y="0"/>
+                      <a:ext cx="5940425" cy="3340100"/>
+                    </a:xfrm>
+                    <a:prstGeom prst="rect">
+                      <a:avLst/>
+                    </a:prstGeom>
+                  </pic:spPr>
+                </pic:pic>
+              </a:graphicData>
+            </a:graphic>
+          </wp:inline>
+        </w:drawing>
+      </w:r>
+      <w:bookmarkStart w:id="0" w:name="_GoBack"/>
+      <w:bookmarkEnd w:id="0"/>
+    </w:p>
+    <w:p>
+      <w:pPr>
+        <w:rPr>
+          <w:sz w:val="28"/>
+          <w:szCs w:val="28"/>
+        </w:rPr>
+      </w:pPr>
+      <w:r>
+        <w:rPr>
+          <w:sz w:val="28"/>
+          <w:szCs w:val="28"/>
+        </w:rPr>
+        <w:lastRenderedPageBreak/>
+        <w:br/>
+        <w:t>Книжные серии «ИНТУИТ» «Основы информационных технологий», «Основы информатики и математики» (совместно с</w:t>
+      </w:r>
+      <w:r>
+        <w:rPr>
+          <w:sz w:val="28"/>
+          <w:szCs w:val="28"/>
+        </w:rPr>
+        <w:t> </w:t>
+      </w:r>
+      <w:hyperlink r:id="rId10" w:tgtFrame="_blank" w:history="1">
+        <w:r>
+          <w:rPr>
+            <w:sz w:val="28"/>
+            <w:szCs w:val="28"/>
+          </w:rPr>
+          <w:t>МГУ им. М.В. Ломоносова</w:t>
+        </w:r>
+      </w:hyperlink>
+      <w:r>
+        <w:rPr>
+          <w:sz w:val="28"/>
+          <w:szCs w:val="28"/>
+        </w:rPr>
+        <w:t>), «Основы экономики и менеджмента» (совместно с</w:t>
+      </w:r>
+      <w:r>
+        <w:rPr>
+          <w:sz w:val="28"/>
+          <w:szCs w:val="28"/>
+        </w:rPr>
+        <w:t> </w:t>
+      </w:r>
+      <w:hyperlink r:id="rId11" w:tgtFrame="_blank" w:history="1">
+        <w:r>
+          <w:rPr>
+            <w:sz w:val="28"/>
+            <w:szCs w:val="28"/>
+          </w:rPr>
+          <w:t>ВШБИ НИУ ВШЭ</w:t>
+        </w:r>
+      </w:hyperlink>
+      <w:r>
+        <w:rPr>
+          <w:sz w:val="28"/>
+          <w:szCs w:val="28"/>
+        </w:rPr>
+        <w:t xml:space="preserve">) объединяют несколько сотен книг и электронных </w:t>
+      </w:r>
+      <w:proofErr w:type="gramStart"/>
+      <w:r>
+        <w:rPr>
+          <w:sz w:val="28"/>
+          <w:szCs w:val="28"/>
+        </w:rPr>
+        <w:t>учебников.</w:t>
+      </w:r>
+      <w:r>
+        <w:rPr>
+          <w:sz w:val="28"/>
+          <w:szCs w:val="28"/>
+        </w:rPr>
+        <w:br/>
+        <w:t>«</w:t>
+      </w:r>
+      <w:proofErr w:type="gramEnd"/>
+      <w:r>
+        <w:rPr>
+          <w:sz w:val="28"/>
+          <w:szCs w:val="28"/>
+        </w:rPr>
+        <w:t>ИНТУИТ» организует съемку видеокурсов и лекций в ведущих вузах и в телестудии. Видеотека проекта насчитывает несколько тысяч часов лекций известных профессоров и докладов ученых.</w:t>
+      </w:r>
+    </w:p>
+    <w:p>
+      <w:pPr>
+        <w:rPr>
+          <w:sz w:val="28"/>
+          <w:szCs w:val="28"/>
+        </w:rPr>
+      </w:pPr>
+      <w:r>
+        <w:rPr>
+          <w:sz w:val="28"/>
+          <w:szCs w:val="28"/>
+        </w:rPr>
+        <w:br/>
+        <w:t>Проект сотрудничает с учебными заведениями, учебные материалы «ИНТУИТ» активно используются в учебном процессе более 500 вузов в Российской Федерации и других странах.</w:t>
+      </w:r>
+    </w:p>
+    <w:p>
+      <w:pPr>
+        <w:rPr>
+          <w:sz w:val="28"/>
+          <w:szCs w:val="28"/>
+        </w:rPr>
+      </w:pPr>
+      <w:r>
+        <w:rPr>
+          <w:sz w:val="28"/>
+          <w:szCs w:val="28"/>
+        </w:rPr>
+        <w:br/>
+        <w:t>Проект неоднократно отмечался наградами региональных и общенациональных конкурсов, в том числе и «Национальной премией Рунет». Проект является одним из самых популярных образовательных ресурсов и имеет большой потенциал роста.</w:t>
+      </w:r>
+    </w:p>
+    <w:p>
+      <w:pPr>
+        <w:ind w:left="360"/>
+      </w:pPr>
+    </w:p>
+    <w:p>
+      <w:pPr>
+        <w:rPr>
+          <w:sz w:val="28"/>
+          <w:szCs w:val="28"/>
+        </w:rPr>
+      </w:pPr>
+      <w:r>
+        <w:rPr>
+          <w:sz w:val="28"/>
+          <w:szCs w:val="28"/>
+        </w:rPr>
+        <w:t>По прохождению курса, проект выдаёт сертификат окончания. Кроме того, существуют сертифицированные курсы, где сертификат об окончании выдаёт представитель организации, размещающая курс.</w:t>
+      </w:r>
+      <w:r>
+        <w:rPr>
+          <w:sz w:val="28"/>
+          <w:szCs w:val="28"/>
+        </w:rPr>
+        <w:t xml:space="preserve"> Организация имеет возможность открыть на базе ИНТУИТ свою академию, которая позволяет группировать свои курсы.</w:t>
+      </w:r>
+    </w:p>
+    <w:p>
+      <w:pPr>
+        <w:rPr>
+          <w:sz w:val="28"/>
+          <w:szCs w:val="28"/>
+        </w:rPr>
+      </w:pPr>
+      <w:r>
+        <w:rPr>
+          <w:noProof/>
+          <w:lang w:eastAsia="ru-RU"/>
+        </w:rPr>
+        <w:drawing>
+          <wp:inline distT="0" distB="0" distL="0" distR="0" wp14:anchorId="5377A2A7" wp14:editId="5DCE2B54">
+            <wp:extent cx="5940425" cy="3340100"/>
+            <wp:effectExtent l="0" t="0" r="3175" b="0"/>
+            <wp:docPr id="2" name="Рисунок 2"/>
+            <wp:cNvGraphicFramePr>
+              <a:graphicFrameLocks xmlns:a="http://schemas.openxmlformats.org/drawingml/2006/main" noChangeAspect="1"/>
+            </wp:cNvGraphicFramePr>
+            <a:graphic xmlns:a="http://schemas.openxmlformats.org/drawingml/2006/main">
+              <a:graphicData uri="http://schemas.openxmlformats.org/drawingml/2006/picture">
+                <pic:pic xmlns:pic="http://schemas.openxmlformats.org/drawingml/2006/picture">
+                  <pic:nvPicPr>
+                    <pic:cNvPr id="1" name=""/>
+                    <pic:cNvPicPr/>
+                  </pic:nvPicPr>
+                  <pic:blipFill>
+                    <a:blip r:embed="rId12"/>
+                    <a:stretch>
+                      <a:fillRect/>
+                    </a:stretch>
+                  </pic:blipFill>
+                  <pic:spPr>
+                    <a:xfrm>
+                      <a:off x="0" y="0"/>
+                      <a:ext cx="5940425" cy="3340100"/>
+                    </a:xfrm>
+                    <a:prstGeom prst="rect">
+                      <a:avLst/>
+                    </a:prstGeom>
+                  </pic:spPr>
+                </pic:pic>
+              </a:graphicData>
+            </a:graphic>
+          </wp:inline>
+        </w:drawing>
+      </w:r>
+    </w:p>
+    <w:p>
+      <w:pPr>
+        <w:rPr>
+          <w:sz w:val="28"/>
+          <w:szCs w:val="28"/>
+        </w:rPr>
+      </w:pPr>
+    </w:p>
+    <w:p>
+      <w:pPr>
+        <w:rPr>
+          <w:sz w:val="28"/>
+          <w:szCs w:val="28"/>
+        </w:rPr>
+      </w:pPr>
+      <w:r>
+        <w:rPr>
+          <w:noProof/>
+          <w:lang w:eastAsia="ru-RU"/>
+        </w:rPr>
+        <w:lastRenderedPageBreak/>
+        <w:drawing>
+          <wp:inline distT="0" distB="0" distL="0" distR="0" wp14:anchorId="0C4B78B2" wp14:editId="37E024DF">
+            <wp:extent cx="5940425" cy="3340100"/>
+            <wp:effectExtent l="0" t="0" r="3175" b="0"/>
+            <wp:docPr id="3" name="Рисунок 3"/>
+            <wp:cNvGraphicFramePr>
+              <a:graphicFrameLocks xmlns:a="http://schemas.openxmlformats.org/drawingml/2006/main" noChangeAspect="1"/>
+            </wp:cNvGraphicFramePr>
+            <a:graphic xmlns:a="http://schemas.openxmlformats.org/drawingml/2006/main">
+              <a:graphicData uri="http://schemas.openxmlformats.org/drawingml/2006/picture">
+                <pic:pic xmlns:pic="http://schemas.openxmlformats.org/drawingml/2006/picture">
+                  <pic:nvPicPr>
+                    <pic:cNvPr id="1" name=""/>
+                    <pic:cNvPicPr/>
+                  </pic:nvPicPr>
+                  <pic:blipFill>
+                    <a:blip r:embed="rId13"/>
+                    <a:stretch>
+                      <a:fillRect/>
+                    </a:stretch>
+                  </pic:blipFill>
+                  <pic:spPr>
+                    <a:xfrm>
+                      <a:off x="0" y="0"/>
+                      <a:ext cx="5940425" cy="3340100"/>
+                    </a:xfrm>
+                    <a:prstGeom prst="rect">
+                      <a:avLst/>
+                    </a:prstGeom>
+                  </pic:spPr>
+                </pic:pic>
+              </a:graphicData>
+            </a:graphic>
+          </wp:inline>
+        </w:drawing>
+      </w:r>
+    </w:p>
+    <w:p>
+      <w:pPr>
+        <w:rPr>
+          <w:sz w:val="28"/>
+          <w:szCs w:val="28"/>
+        </w:rPr>
+      </w:pPr>
+    </w:p>
+    <w:p>
+      <w:pPr>
+        <w:rPr>
+          <w:sz w:val="28"/>
+          <w:szCs w:val="28"/>
+        </w:rPr>
+      </w:pPr>
+      <w:r>
+        <w:rPr>
+          <w:sz w:val="28"/>
+          <w:szCs w:val="28"/>
+        </w:rPr>
+        <w:t>Сайт предоставляет</w:t>
+      </w:r>
+      <w:r>
+        <w:rPr>
+          <w:sz w:val="28"/>
+          <w:szCs w:val="28"/>
+        </w:rPr>
+        <w:t xml:space="preserve"> возможность размещать</w:t>
+      </w:r>
+      <w:r>
+        <w:rPr>
+          <w:sz w:val="28"/>
+          <w:szCs w:val="28"/>
+        </w:rPr>
+        <w:t xml:space="preserve"> не только бесплатные, но и платные курсы. </w:t>
+      </w:r>
+    </w:p>
+    <w:p>
+      <w:pPr>
+        <w:rPr>
+          <w:sz w:val="28"/>
+          <w:szCs w:val="28"/>
+        </w:rPr>
+      </w:pPr>
+      <w:r>
+        <w:rPr>
+          <w:sz w:val="28"/>
+          <w:szCs w:val="28"/>
+        </w:rPr>
+        <w:t>Курсы возможно проходить как самостоятельно, без посторонней помощи, так и под руководством педагога, но уже на платной основе.</w:t>
+      </w:r>
+    </w:p>
+    <w:p>
+      <w:pPr>
+        <w:rPr>
+          <w:sz w:val="28"/>
+          <w:szCs w:val="28"/>
+        </w:rPr>
+      </w:pPr>
+    </w:p>
+    <w:p>
+      <w:pPr>
+        <w:rPr>
+          <w:sz w:val="28"/>
+          <w:szCs w:val="28"/>
+        </w:rPr>
+      </w:pPr>
+      <w:r>
+        <w:rPr>
+          <w:sz w:val="28"/>
+          <w:szCs w:val="28"/>
+        </w:rPr>
+        <w:t>При просмотре курса, сайт предоставляет список предшествующих курсов, которые необходимы для понимания данной темы. Но ограничений на изучение нет. Список носит рекомендательный характер.</w:t>
+      </w:r>
+    </w:p>
+    <w:p>
+      <w:pPr>
+        <w:rPr>
+          <w:sz w:val="28"/>
+          <w:szCs w:val="28"/>
+        </w:rPr>
+      </w:pPr>
+      <w:r>
+        <w:rPr>
+          <w:noProof/>
+          <w:lang w:eastAsia="ru-RU"/>
+        </w:rPr>
+        <w:drawing>
+          <wp:inline distT="0" distB="0" distL="0" distR="0" wp14:anchorId="09D236AB" wp14:editId="75981FFE">
+            <wp:extent cx="5940425" cy="3340100"/>
+            <wp:effectExtent l="0" t="0" r="3175" b="0"/>
+            <wp:docPr id="4" name="Рисунок 4"/>
+            <wp:cNvGraphicFramePr>
+              <a:graphicFrameLocks xmlns:a="http://schemas.openxmlformats.org/drawingml/2006/main" noChangeAspect="1"/>
+            </wp:cNvGraphicFramePr>
+            <a:graphic xmlns:a="http://schemas.openxmlformats.org/drawingml/2006/main">
+              <a:graphicData uri="http://schemas.openxmlformats.org/drawingml/2006/picture">
+                <pic:pic xmlns:pic="http://schemas.openxmlformats.org/drawingml/2006/picture">
+                  <pic:nvPicPr>
+                    <pic:cNvPr id="1" name=""/>
+                    <pic:cNvPicPr/>
+                  </pic:nvPicPr>
+                  <pic:blipFill>
+                    <a:blip r:embed="rId14"/>
+                    <a:stretch>
+                      <a:fillRect/>
+                    </a:stretch>
+                  </pic:blipFill>
+                  <pic:spPr>
+                    <a:xfrm>
+                      <a:off x="0" y="0"/>
+                      <a:ext cx="5940425" cy="3340100"/>
+                    </a:xfrm>
+                    <a:prstGeom prst="rect">
+                      <a:avLst/>
+                    </a:prstGeom>
+                  </pic:spPr>
+                </pic:pic>
+              </a:graphicData>
+            </a:graphic>
+          </wp:inline>
+        </w:drawing>
+      </w:r>
+      <w:r>
+        <w:rPr>
+          <w:sz w:val="28"/>
+          <w:szCs w:val="28"/>
+        </w:rPr>
+        <w:t xml:space="preserve"> </w:t>
+      </w:r>
+    </w:p>
+    <w:p>
+      <w:pPr>
+        <w:rPr>
+          <w:sz w:val="28"/>
+          <w:szCs w:val="28"/>
+        </w:rPr>
+      </w:pPr>
+    </w:p>
+    <w:p>
+      <w:pPr>
+        <w:rPr>
+          <w:sz w:val="28"/>
+          <w:szCs w:val="28"/>
+        </w:rPr>
+      </w:pPr>
+      <w:r>
+        <w:rPr>
+          <w:sz w:val="28"/>
+          <w:szCs w:val="28"/>
+        </w:rPr>
+        <w:t>Учебный материал разделён на следующие типы:</w:t>
+      </w:r>
+    </w:p>
+    <w:p>
+      <w:pPr>
+        <w:pStyle w:val="a5"/>
+        <w:numPr>
+          <w:ilvl w:val="0"/>
+          <w:numId w:val="32"/>
+        </w:numPr>
+        <w:rPr>
+          <w:sz w:val="28"/>
+          <w:szCs w:val="28"/>
+        </w:rPr>
+      </w:pPr>
+      <w:r>
+        <w:rPr>
+          <w:sz w:val="28"/>
+          <w:szCs w:val="28"/>
+        </w:rPr>
+        <w:lastRenderedPageBreak/>
+        <w:t>Курсы</w:t>
+      </w:r>
+      <w:r>
+        <w:rPr>
+          <w:sz w:val="28"/>
+          <w:szCs w:val="28"/>
+        </w:rPr>
+        <w:t xml:space="preserve"> общеобразовательные</w:t>
+      </w:r>
+    </w:p>
+    <w:p>
+      <w:pPr>
+        <w:pStyle w:val="a5"/>
+        <w:numPr>
+          <w:ilvl w:val="0"/>
+          <w:numId w:val="32"/>
+        </w:numPr>
+        <w:rPr>
+          <w:sz w:val="28"/>
+          <w:szCs w:val="28"/>
+        </w:rPr>
+      </w:pPr>
+      <w:r>
+        <w:rPr>
+          <w:sz w:val="28"/>
+          <w:szCs w:val="28"/>
+        </w:rPr>
+        <w:t>Высшее образование</w:t>
+      </w:r>
+    </w:p>
+    <w:p>
+      <w:pPr>
+        <w:pStyle w:val="a5"/>
+        <w:numPr>
+          <w:ilvl w:val="0"/>
+          <w:numId w:val="32"/>
+        </w:numPr>
+        <w:rPr>
+          <w:sz w:val="28"/>
+          <w:szCs w:val="28"/>
+        </w:rPr>
+      </w:pPr>
+      <w:r>
+        <w:rPr>
+          <w:sz w:val="28"/>
+          <w:szCs w:val="28"/>
+        </w:rPr>
+        <w:t>Курсы по переподготовке</w:t>
+      </w:r>
+    </w:p>
+    <w:p>
+      <w:pPr>
+        <w:pStyle w:val="a5"/>
+        <w:numPr>
+          <w:ilvl w:val="0"/>
+          <w:numId w:val="32"/>
+        </w:numPr>
+        <w:rPr>
+          <w:sz w:val="28"/>
+          <w:szCs w:val="28"/>
+        </w:rPr>
+      </w:pPr>
+      <w:r>
+        <w:rPr>
+          <w:sz w:val="28"/>
+          <w:szCs w:val="28"/>
+        </w:rPr>
+        <w:t>Курсы по повышению сертификации</w:t>
+      </w:r>
+    </w:p>
+    <w:p>
+      <w:pPr>
+        <w:pStyle w:val="a5"/>
+        <w:numPr>
+          <w:ilvl w:val="0"/>
+          <w:numId w:val="32"/>
+        </w:numPr>
+        <w:rPr>
+          <w:sz w:val="28"/>
+          <w:szCs w:val="28"/>
+        </w:rPr>
+      </w:pPr>
+      <w:r>
+        <w:rPr>
+          <w:sz w:val="28"/>
+          <w:szCs w:val="28"/>
+        </w:rPr>
+        <w:t>Курсы МБА</w:t>
+      </w:r>
+    </w:p>
+    <w:p>
+      <w:pPr>
+        <w:pStyle w:val="a5"/>
+        <w:numPr>
+          <w:ilvl w:val="0"/>
+          <w:numId w:val="32"/>
+        </w:numPr>
+        <w:rPr>
+          <w:sz w:val="28"/>
+          <w:szCs w:val="28"/>
+        </w:rPr>
+      </w:pPr>
+      <w:r>
+        <w:rPr>
+          <w:sz w:val="28"/>
+          <w:szCs w:val="28"/>
+        </w:rPr>
+        <w:t>Курсы для школьников</w:t>
+      </w:r>
+    </w:p>
+    <w:p>
+      <w:pPr>
+        <w:pStyle w:val="a5"/>
+        <w:numPr>
+          <w:ilvl w:val="0"/>
+          <w:numId w:val="32"/>
+        </w:numPr>
+        <w:rPr>
+          <w:sz w:val="28"/>
+          <w:szCs w:val="28"/>
+        </w:rPr>
+      </w:pPr>
+      <w:r>
+        <w:rPr>
+          <w:sz w:val="28"/>
+          <w:szCs w:val="28"/>
+        </w:rPr>
+        <w:t xml:space="preserve">Сертификационные экзамены, для тех, кто владеет материалом и хочет получить сертификат без обучения. </w:t>
+      </w:r>
+    </w:p>
+    <w:p>
+      <w:pPr>
+        <w:rPr>
+          <w:sz w:val="28"/>
+          <w:szCs w:val="28"/>
+        </w:rPr>
+      </w:pPr>
+    </w:p>
+    <w:p>
+      <w:pPr>
+        <w:rPr>
+          <w:sz w:val="28"/>
+          <w:szCs w:val="28"/>
+        </w:rPr>
+      </w:pPr>
+    </w:p>
+    <w:p>
+      <w:pPr>
+        <w:rPr>
+          <w:sz w:val="28"/>
+          <w:szCs w:val="28"/>
+        </w:rPr>
+      </w:pPr>
+    </w:p>
+    <w:p>
+      <w:pPr>
+        <w:rPr>
+          <w:sz w:val="28"/>
+          <w:szCs w:val="28"/>
+        </w:rPr>
+      </w:pPr>
+    </w:p>
+    <w:p>
+      <w:pPr>
+        <w:rPr>
+          <w:sz w:val="28"/>
+          <w:szCs w:val="28"/>
+        </w:rPr>
+      </w:pPr>
+    </w:p>
+    <w:p>
+      <w:pPr>
+        <w:rPr>
+          <w:sz w:val="28"/>
+          <w:szCs w:val="28"/>
+        </w:rPr>
+      </w:pPr>
+    </w:p>
+    <w:p>
+      <w:pPr>
+        <w:rPr>
+          <w:sz w:val="28"/>
+          <w:szCs w:val="28"/>
+        </w:rPr>
+      </w:pPr>
+    </w:p>
+    <w:p>
+      <w:pPr>
+        <w:rPr>
+          <w:sz w:val="28"/>
+          <w:szCs w:val="28"/>
+        </w:rPr>
+      </w:pPr>
+    </w:p>
+    <w:p>
+      <w:pPr>
+        <w:rPr>
+          <w:sz w:val="28"/>
+          <w:szCs w:val="28"/>
+        </w:rPr>
+      </w:pPr>
+    </w:p>
+    <w:p>
+      <w:pPr>
+        <w:rPr>
+          <w:sz w:val="28"/>
+          <w:szCs w:val="28"/>
+        </w:rPr>
+      </w:pPr>
+    </w:p>
     <w:p/>
     <w:p>
       <w:pPr>
@@ -3098,7 +4303,6 @@
           <w:sz w:val="28"/>
           <w:szCs w:val="28"/>
         </w:rPr>
-        <w:lastRenderedPageBreak/>
         <w:t>Брифинг</w:t>
       </w:r>
     </w:p>
@@ -3528,6 +4732,7 @@
           <w:sz w:val="28"/>
           <w:szCs w:val="28"/>
         </w:rPr>
+        <w:lastRenderedPageBreak/>
         <w:t>Добавление и исключение студентов из учебных групп ограниченного доступа</w:t>
       </w:r>
     </w:p>
@@ -3615,7 +4820,16 @@
           <w:sz w:val="28"/>
           <w:szCs w:val="28"/>
         </w:rPr>
-        <w:t>: высшее образование, курсы, семинары. Каждый тип делится на суб</w:t>
+        <w:t xml:space="preserve">: высшее образование, курсы, семинары. Каждый тип делится на </w:t>
+      </w:r>
+      <w:proofErr w:type="spellStart"/>
+      <w:r>
+        <w:rPr>
+          <w:b/>
+          <w:sz w:val="28"/>
+          <w:szCs w:val="28"/>
+        </w:rPr>
+        <w:t>суб</w:t>
       </w:r>
       <w:r>
         <w:rPr>
@@ -3625,6 +4839,7 @@
         </w:rPr>
         <w:t>разделам</w:t>
       </w:r>
+      <w:proofErr w:type="spellEnd"/>
       <w:r>
         <w:rPr>
           <w:b/>
@@ -3863,7 +5078,6 @@
           <w:szCs w:val="28"/>
           <w:u w:val="single"/>
         </w:rPr>
-        <w:lastRenderedPageBreak/>
         <w:t>Сертифицированные</w:t>
       </w:r>
       <w:r>
@@ -4077,7 +5291,15 @@
           <w:sz w:val="28"/>
           <w:szCs w:val="28"/>
         </w:rPr>
-        <w:t>Высшее образование делится на категории, по специальности</w:t>
+        <w:t xml:space="preserve">Высшее образование делится на категории, по </w:t>
+      </w:r>
+      <w:proofErr w:type="gramStart"/>
+      <w:r>
+        <w:rPr>
+          <w:sz w:val="28"/>
+          <w:szCs w:val="28"/>
+        </w:rPr>
+        <w:t>специальности</w:t>
       </w:r>
       <w:r>
         <w:rPr>
@@ -4086,12 +5308,29 @@
         </w:rPr>
         <w:t>(</w:t>
       </w:r>
-      <w:r>
-        <w:rPr>
-          <w:sz w:val="28"/>
-          <w:szCs w:val="28"/>
-        </w:rPr>
-        <w:t>веб-дизайнер, сис. админ</w:t>
+      <w:proofErr w:type="gramEnd"/>
+      <w:r>
+        <w:rPr>
+          <w:sz w:val="28"/>
+          <w:szCs w:val="28"/>
+        </w:rPr>
+        <w:t xml:space="preserve">веб-дизайнер, </w:t>
+      </w:r>
+      <w:proofErr w:type="spellStart"/>
+      <w:r>
+        <w:rPr>
+          <w:sz w:val="28"/>
+          <w:szCs w:val="28"/>
+        </w:rPr>
+        <w:t>сис</w:t>
+      </w:r>
+      <w:proofErr w:type="spellEnd"/>
+      <w:r>
+        <w:rPr>
+          <w:sz w:val="28"/>
+          <w:szCs w:val="28"/>
+        </w:rPr>
+        <w:t>. админ</w:t>
       </w:r>
       <w:r>
         <w:rPr>
@@ -4126,7 +5365,15 @@
           <w:sz w:val="28"/>
           <w:szCs w:val="28"/>
         </w:rPr>
-        <w:t>(например С#,</w:t>
+        <w:t>(например С</w:t>
+      </w:r>
+      <w:proofErr w:type="gramStart"/>
+      <w:r>
+        <w:rPr>
+          <w:sz w:val="28"/>
+          <w:szCs w:val="28"/>
+        </w:rPr>
+        <w:t>#,</w:t>
       </w:r>
       <w:r>
         <w:rPr>
@@ -4141,7 +5388,15 @@
           <w:sz w:val="28"/>
           <w:szCs w:val="28"/>
         </w:rPr>
-        <w:t>++,</w:t>
+        <w:t>++</w:t>
+      </w:r>
+      <w:proofErr w:type="gramEnd"/>
+      <w:r>
+        <w:rPr>
+          <w:sz w:val="28"/>
+          <w:szCs w:val="28"/>
+        </w:rPr>
+        <w:t>,</w:t>
       </w:r>
       <w:r>
         <w:rPr>
@@ -4457,6 +5712,7 @@
           <w:szCs w:val="28"/>
           <w:u w:val="single"/>
         </w:rPr>
+        <w:lastRenderedPageBreak/>
         <w:t>Курсы</w:t>
       </w:r>
       <w:r>
@@ -4727,7 +5983,47 @@
           <w:szCs w:val="28"/>
           <w:lang w:val="en-US"/>
         </w:rPr>
-        <w:t>Header (шапка сайта)</w:t>
+        <w:t>Header (</w:t>
+      </w:r>
+      <w:proofErr w:type="spellStart"/>
+      <w:r>
+        <w:rPr>
+          <w:b/>
+          <w:sz w:val="28"/>
+          <w:szCs w:val="28"/>
+          <w:lang w:val="en-US"/>
+        </w:rPr>
+        <w:t>шапка</w:t>
+      </w:r>
+      <w:proofErr w:type="spellEnd"/>
+      <w:r>
+        <w:rPr>
+          <w:b/>
+          <w:sz w:val="28"/>
+          <w:szCs w:val="28"/>
+          <w:lang w:val="en-US"/>
+        </w:rPr>
+        <w:t xml:space="preserve"> </w:t>
+      </w:r>
+      <w:proofErr w:type="spellStart"/>
+      <w:r>
+        <w:rPr>
+          <w:b/>
+          <w:sz w:val="28"/>
+          <w:szCs w:val="28"/>
+          <w:lang w:val="en-US"/>
+        </w:rPr>
+        <w:t>сайта</w:t>
+      </w:r>
+      <w:proofErr w:type="spellEnd"/>
+      <w:r>
+        <w:rPr>
+          <w:b/>
+          <w:sz w:val="28"/>
+          <w:szCs w:val="28"/>
+          <w:lang w:val="en-US"/>
+        </w:rPr>
+        <w:t>)</w:t>
       </w:r>
       <w:r>
         <w:rPr>
@@ -4878,7 +6174,6 @@
           <w:sz w:val="28"/>
           <w:szCs w:val="28"/>
         </w:rPr>
-        <w:lastRenderedPageBreak/>
         <w:t>Копия основного меню</w:t>
       </w:r>
     </w:p>
@@ -5203,6 +6498,7 @@
           <w:sz w:val="28"/>
           <w:szCs w:val="28"/>
         </w:rPr>
+        <w:lastRenderedPageBreak/>
         <w:t>О нас</w:t>
       </w:r>
       <w:r>
@@ -5296,7 +6592,15 @@
           <w:sz w:val="28"/>
           <w:szCs w:val="28"/>
         </w:rPr>
-        <w:t xml:space="preserve"> учебных материалов, сгруппированных по суб</w:t>
+        <w:t xml:space="preserve"> учебных материалов, сгруппированных по </w:t>
+      </w:r>
+      <w:proofErr w:type="spellStart"/>
+      <w:r>
+        <w:rPr>
+          <w:sz w:val="28"/>
+          <w:szCs w:val="28"/>
+        </w:rPr>
+        <w:t>суб</w:t>
       </w:r>
       <w:r>
         <w:rPr>
@@ -5305,6 +6609,7 @@
         </w:rPr>
         <w:t>разделам</w:t>
       </w:r>
+      <w:proofErr w:type="spellEnd"/>
       <w:r>
         <w:rPr>
           <w:sz w:val="28"/>
@@ -5486,14 +6791,23 @@
           <w:szCs w:val="28"/>
         </w:rPr>
       </w:pPr>
-      <w:r>
-        <w:rPr>
-          <w:b/>
-          <w:sz w:val="28"/>
-          <w:szCs w:val="28"/>
-        </w:rPr>
-        <w:lastRenderedPageBreak/>
-        <w:t xml:space="preserve">Субразделы </w:t>
+      <w:proofErr w:type="spellStart"/>
+      <w:r>
+        <w:rPr>
+          <w:b/>
+          <w:sz w:val="28"/>
+          <w:szCs w:val="28"/>
+        </w:rPr>
+        <w:t>Субразделы</w:t>
+      </w:r>
+      <w:proofErr w:type="spellEnd"/>
+      <w:r>
+        <w:rPr>
+          <w:b/>
+          <w:sz w:val="28"/>
+          <w:szCs w:val="28"/>
+        </w:rPr>
+        <w:t xml:space="preserve"> </w:t>
       </w:r>
       <w:r>
         <w:rPr>
@@ -5551,8 +6865,17 @@
           <w:sz w:val="28"/>
           <w:szCs w:val="28"/>
         </w:rPr>
-        <w:t>Учебные материалы данного субраздела</w:t>
-      </w:r>
+        <w:t xml:space="preserve">Учебные материалы данного </w:t>
+      </w:r>
+      <w:proofErr w:type="spellStart"/>
+      <w:r>
+        <w:rPr>
+          <w:sz w:val="28"/>
+          <w:szCs w:val="28"/>
+        </w:rPr>
+        <w:t>субраздела</w:t>
+      </w:r>
+      <w:proofErr w:type="spellEnd"/>
     </w:p>
     <w:p>
       <w:pPr>
@@ -5764,17 +7087,7 @@
           <w:sz w:val="28"/>
           <w:szCs w:val="28"/>
         </w:rPr>
-        <w:t>Многоуровневые курсы</w:t>
-      </w:r>
-      <w:bookmarkStart w:id="0" w:name="_GoBack"/>
-      <w:bookmarkEnd w:id="0"/>
-      <w:r>
-        <w:rPr>
-          <w:b/>
-          <w:sz w:val="28"/>
-          <w:szCs w:val="28"/>
-        </w:rPr>
-        <w:t xml:space="preserve"> </w:t>
+        <w:t xml:space="preserve">Многоуровневые курсы </w:t>
       </w:r>
     </w:p>
     <w:p>
@@ -5816,8 +7129,97 @@
 </file>
 
 <file path=word/numbering.xml><?xml version="1.0" encoding="utf-8"?>
-<w:numbering xmlns:wpc="http://schemas.microsoft.com/office/word/2010/wordprocessingCanvas" xmlns:mc="http://schemas.openxmlformats.org/markup-compatibility/2006" xmlns:o="urn:schemas-microsoft-com:office:office" xmlns:r="http://schemas.openxmlformats.org/officeDocument/2006/relationships" xmlns:m="http://schemas.openxmlformats.org/officeDocument/2006/math" xmlns:v="urn:schemas-microsoft-com:vml" xmlns:wp14="http://schemas.microsoft.com/office/word/2010/wordprocessingDrawing" xmlns:wp="http://schemas.openxmlformats.org/drawingml/2006/wordprocessingDrawing" xmlns:w10="urn:schemas-microsoft-com:office:word" xmlns:w="http://schemas.openxmlformats.org/wordprocessingml/2006/main" xmlns:w14="http://schemas.microsoft.com/office/word/2010/wordml" xmlns:wpg="http://schemas.microsoft.com/office/word/2010/wordprocessingGroup" xmlns:wpi="http://schemas.microsoft.com/office/word/2010/wordprocessingInk" xmlns:wne="http://schemas.microsoft.com/office/word/2006/wordml" xmlns:wps="http://schemas.microsoft.com/office/word/2010/wordprocessingShape" mc:Ignorable="w14 wp14">
+<w:numbering xmlns:wpc="http://schemas.microsoft.com/office/word/2010/wordprocessingCanvas" xmlns:mc="http://schemas.openxmlformats.org/markup-compatibility/2006" xmlns:o="urn:schemas-microsoft-com:office:office" xmlns:r="http://schemas.openxmlformats.org/officeDocument/2006/relationships" xmlns:m="http://schemas.openxmlformats.org/officeDocument/2006/math" xmlns:v="urn:schemas-microsoft-com:vml" xmlns:wp14="http://schemas.microsoft.com/office/word/2010/wordprocessingDrawing" xmlns:wp="http://schemas.openxmlformats.org/drawingml/2006/wordprocessingDrawing" xmlns:w10="urn:schemas-microsoft-com:office:word" xmlns:w="http://schemas.openxmlformats.org/wordprocessingml/2006/main" xmlns:w14="http://schemas.microsoft.com/office/word/2010/wordml" xmlns:w15="http://schemas.microsoft.com/office/word/2012/wordml" xmlns:wpg="http://schemas.microsoft.com/office/word/2010/wordprocessingGroup" xmlns:wpi="http://schemas.microsoft.com/office/word/2010/wordprocessingInk" xmlns:wne="http://schemas.microsoft.com/office/word/2006/wordml" xmlns:wps="http://schemas.microsoft.com/office/word/2010/wordprocessingShape" mc:Ignorable="w14 w15 wp14">
   <w:abstractNum w:abstractNumId="0">
+    <w:nsid w:val="01B94E23"/>
+    <w:multiLevelType w:val="hybridMultilevel"/>
+    <w:tmpl w:val="C22EF086"/>
+    <w:lvl w:ilvl="0" w:tplc="0419000F">
+      <w:start w:val="1"/>
+      <w:numFmt w:val="decimal"/>
+      <w:lvlText w:val="%1."/>
+      <w:lvlJc w:val="left"/>
+      <w:pPr>
+        <w:ind w:left="720" w:hanging="360"/>
+      </w:pPr>
+      <w:rPr>
+        <w:rFonts w:hint="default"/>
+      </w:rPr>
+    </w:lvl>
+    <w:lvl w:ilvl="1" w:tplc="04190019" w:tentative="1">
+      <w:start w:val="1"/>
+      <w:numFmt w:val="lowerLetter"/>
+      <w:lvlText w:val="%2."/>
+      <w:lvlJc w:val="left"/>
+      <w:pPr>
+        <w:ind w:left="1440" w:hanging="360"/>
+      </w:pPr>
+    </w:lvl>
+    <w:lvl w:ilvl="2" w:tplc="0419001B" w:tentative="1">
+      <w:start w:val="1"/>
+      <w:numFmt w:val="lowerRoman"/>
+      <w:lvlText w:val="%3."/>
+      <w:lvlJc w:val="right"/>
+      <w:pPr>
+        <w:ind w:left="2160" w:hanging="180"/>
+      </w:pPr>
+    </w:lvl>
+    <w:lvl w:ilvl="3" w:tplc="0419000F" w:tentative="1">
+      <w:start w:val="1"/>
+      <w:numFmt w:val="decimal"/>
+      <w:lvlText w:val="%4."/>
+      <w:lvlJc w:val="left"/>
+      <w:pPr>
+        <w:ind w:left="2880" w:hanging="360"/>
+      </w:pPr>
+    </w:lvl>
+    <w:lvl w:ilvl="4" w:tplc="04190019" w:tentative="1">
+      <w:start w:val="1"/>
+      <w:numFmt w:val="lowerLetter"/>
+      <w:lvlText w:val="%5."/>
+      <w:lvlJc w:val="left"/>
+      <w:pPr>
+        <w:ind w:left="3600" w:hanging="360"/>
+      </w:pPr>
+    </w:lvl>
+    <w:lvl w:ilvl="5" w:tplc="0419001B" w:tentative="1">
+      <w:start w:val="1"/>
+      <w:numFmt w:val="lowerRoman"/>
+      <w:lvlText w:val="%6."/>
+      <w:lvlJc w:val="right"/>
+      <w:pPr>
+        <w:ind w:left="4320" w:hanging="180"/>
+      </w:pPr>
+    </w:lvl>
+    <w:lvl w:ilvl="6" w:tplc="0419000F" w:tentative="1">
+      <w:start w:val="1"/>
+      <w:numFmt w:val="decimal"/>
+      <w:lvlText w:val="%7."/>
+      <w:lvlJc w:val="left"/>
+      <w:pPr>
+        <w:ind w:left="5040" w:hanging="360"/>
+      </w:pPr>
+    </w:lvl>
+    <w:lvl w:ilvl="7" w:tplc="04190019" w:tentative="1">
+      <w:start w:val="1"/>
+      <w:numFmt w:val="lowerLetter"/>
+      <w:lvlText w:val="%8."/>
+      <w:lvlJc w:val="left"/>
+      <w:pPr>
+        <w:ind w:left="5760" w:hanging="360"/>
+      </w:pPr>
+    </w:lvl>
+    <w:lvl w:ilvl="8" w:tplc="0419001B" w:tentative="1">
+      <w:start w:val="1"/>
+      <w:numFmt w:val="lowerRoman"/>
+      <w:lvlText w:val="%9."/>
+      <w:lvlJc w:val="right"/>
+      <w:pPr>
+        <w:ind w:left="6480" w:hanging="180"/>
+      </w:pPr>
+    </w:lvl>
+  </w:abstractNum>
+  <w:abstractNum w:abstractNumId="1">
     <w:nsid w:val="11E66AFA"/>
     <w:multiLevelType w:val="hybridMultilevel"/>
     <w:tmpl w:val="58CE42E4"/>
@@ -5906,7 +7308,7 @@
       </w:pPr>
     </w:lvl>
   </w:abstractNum>
-  <w:abstractNum w:abstractNumId="1">
+  <w:abstractNum w:abstractNumId="2">
     <w:nsid w:val="19AA326F"/>
     <w:multiLevelType w:val="hybridMultilevel"/>
     <w:tmpl w:val="B12A1CF2"/>
@@ -5995,7 +7397,7 @@
       </w:pPr>
     </w:lvl>
   </w:abstractNum>
-  <w:abstractNum w:abstractNumId="2">
+  <w:abstractNum w:abstractNumId="3">
     <w:nsid w:val="1A8D52AF"/>
     <w:multiLevelType w:val="hybridMultilevel"/>
     <w:tmpl w:val="3EDE3936"/>
@@ -6084,7 +7486,7 @@
       </w:pPr>
     </w:lvl>
   </w:abstractNum>
-  <w:abstractNum w:abstractNumId="3">
+  <w:abstractNum w:abstractNumId="4">
     <w:nsid w:val="22305628"/>
     <w:multiLevelType w:val="hybridMultilevel"/>
     <w:tmpl w:val="80189CD0"/>
@@ -6173,7 +7575,7 @@
       </w:pPr>
     </w:lvl>
   </w:abstractNum>
-  <w:abstractNum w:abstractNumId="4">
+  <w:abstractNum w:abstractNumId="5">
     <w:nsid w:val="228C0C57"/>
     <w:multiLevelType w:val="hybridMultilevel"/>
     <w:tmpl w:val="4EA21298"/>
@@ -6262,7 +7664,7 @@
       </w:pPr>
     </w:lvl>
   </w:abstractNum>
-  <w:abstractNum w:abstractNumId="5">
+  <w:abstractNum w:abstractNumId="6">
     <w:nsid w:val="247719CE"/>
     <w:multiLevelType w:val="hybridMultilevel"/>
     <w:tmpl w:val="82E4DBD2"/>
@@ -6351,7 +7753,7 @@
       </w:pPr>
     </w:lvl>
   </w:abstractNum>
-  <w:abstractNum w:abstractNumId="6">
+  <w:abstractNum w:abstractNumId="7">
     <w:nsid w:val="2BB739B5"/>
     <w:multiLevelType w:val="multilevel"/>
     <w:tmpl w:val="41A6F816"/>
@@ -6437,7 +7839,7 @@
       </w:pPr>
     </w:lvl>
   </w:abstractNum>
-  <w:abstractNum w:abstractNumId="7">
+  <w:abstractNum w:abstractNumId="8">
     <w:nsid w:val="2D9A287A"/>
     <w:multiLevelType w:val="hybridMultilevel"/>
     <w:tmpl w:val="B972F252"/>
@@ -6526,7 +7928,7 @@
       </w:pPr>
     </w:lvl>
   </w:abstractNum>
-  <w:abstractNum w:abstractNumId="8">
+  <w:abstractNum w:abstractNumId="9">
     <w:nsid w:val="329C52CD"/>
     <w:multiLevelType w:val="hybridMultilevel"/>
     <w:tmpl w:val="B67AF0D2"/>
@@ -6615,7 +8017,7 @@
       </w:pPr>
     </w:lvl>
   </w:abstractNum>
-  <w:abstractNum w:abstractNumId="9">
+  <w:abstractNum w:abstractNumId="10">
     <w:nsid w:val="34F008F4"/>
     <w:multiLevelType w:val="hybridMultilevel"/>
     <w:tmpl w:val="3F423354"/>
@@ -6704,7 +8106,7 @@
       </w:pPr>
     </w:lvl>
   </w:abstractNum>
-  <w:abstractNum w:abstractNumId="10">
+  <w:abstractNum w:abstractNumId="11">
     <w:nsid w:val="3DD54F5B"/>
     <w:multiLevelType w:val="hybridMultilevel"/>
     <w:tmpl w:val="3F74B4EE"/>
@@ -6793,7 +8195,7 @@
       </w:pPr>
     </w:lvl>
   </w:abstractNum>
-  <w:abstractNum w:abstractNumId="11">
+  <w:abstractNum w:abstractNumId="12">
     <w:nsid w:val="3F236142"/>
     <w:multiLevelType w:val="hybridMultilevel"/>
     <w:tmpl w:val="C5865834"/>
@@ -6882,7 +8284,7 @@
       </w:pPr>
     </w:lvl>
   </w:abstractNum>
-  <w:abstractNum w:abstractNumId="12">
+  <w:abstractNum w:abstractNumId="13">
     <w:nsid w:val="421E2803"/>
     <w:multiLevelType w:val="hybridMultilevel"/>
     <w:tmpl w:val="DC5654E2"/>
@@ -6971,7 +8373,7 @@
       </w:pPr>
     </w:lvl>
   </w:abstractNum>
-  <w:abstractNum w:abstractNumId="13">
+  <w:abstractNum w:abstractNumId="14">
     <w:nsid w:val="433F1A06"/>
     <w:multiLevelType w:val="hybridMultilevel"/>
     <w:tmpl w:val="7630932A"/>
@@ -7061,7 +8463,7 @@
       </w:pPr>
     </w:lvl>
   </w:abstractNum>
-  <w:abstractNum w:abstractNumId="14">
+  <w:abstractNum w:abstractNumId="15">
     <w:nsid w:val="48175ABB"/>
     <w:multiLevelType w:val="hybridMultilevel"/>
     <w:tmpl w:val="BEAA2852"/>
@@ -7150,7 +8552,7 @@
       </w:pPr>
     </w:lvl>
   </w:abstractNum>
-  <w:abstractNum w:abstractNumId="15">
+  <w:abstractNum w:abstractNumId="16">
     <w:nsid w:val="48F24018"/>
     <w:multiLevelType w:val="multilevel"/>
     <w:tmpl w:val="C9148066"/>
@@ -7271,7 +8673,7 @@
       </w:rPr>
     </w:lvl>
   </w:abstractNum>
-  <w:abstractNum w:abstractNumId="16">
+  <w:abstractNum w:abstractNumId="17">
     <w:nsid w:val="55D218E1"/>
     <w:multiLevelType w:val="hybridMultilevel"/>
     <w:tmpl w:val="E5B2A2E8"/>
@@ -7361,7 +8763,7 @@
       </w:pPr>
     </w:lvl>
   </w:abstractNum>
-  <w:abstractNum w:abstractNumId="17">
+  <w:abstractNum w:abstractNumId="18">
     <w:nsid w:val="5B103BAD"/>
     <w:multiLevelType w:val="hybridMultilevel"/>
     <w:tmpl w:val="2D104B7A"/>
@@ -7451,7 +8853,7 @@
       </w:pPr>
     </w:lvl>
   </w:abstractNum>
-  <w:abstractNum w:abstractNumId="18">
+  <w:abstractNum w:abstractNumId="19">
     <w:nsid w:val="5E7627CE"/>
     <w:multiLevelType w:val="hybridMultilevel"/>
     <w:tmpl w:val="C778C026"/>
@@ -7540,7 +8942,7 @@
       </w:pPr>
     </w:lvl>
   </w:abstractNum>
-  <w:abstractNum w:abstractNumId="19">
+  <w:abstractNum w:abstractNumId="20">
     <w:nsid w:val="60E162DE"/>
     <w:multiLevelType w:val="hybridMultilevel"/>
     <w:tmpl w:val="A63E451C"/>
@@ -7629,7 +9031,7 @@
       </w:pPr>
     </w:lvl>
   </w:abstractNum>
-  <w:abstractNum w:abstractNumId="20">
+  <w:abstractNum w:abstractNumId="21">
     <w:nsid w:val="618B6F48"/>
     <w:multiLevelType w:val="hybridMultilevel"/>
     <w:tmpl w:val="B4469896"/>
@@ -7718,7 +9120,7 @@
       </w:pPr>
     </w:lvl>
   </w:abstractNum>
-  <w:abstractNum w:abstractNumId="21">
+  <w:abstractNum w:abstractNumId="22">
     <w:nsid w:val="61EB4789"/>
     <w:multiLevelType w:val="multilevel"/>
     <w:tmpl w:val="41A6F816"/>
@@ -7804,7 +9206,7 @@
       </w:pPr>
     </w:lvl>
   </w:abstractNum>
-  <w:abstractNum w:abstractNumId="22">
+  <w:abstractNum w:abstractNumId="23">
     <w:nsid w:val="660B721D"/>
     <w:multiLevelType w:val="hybridMultilevel"/>
     <w:tmpl w:val="2AAC7F60"/>
@@ -7890,7 +9292,7 @@
       </w:pPr>
     </w:lvl>
   </w:abstractNum>
-  <w:abstractNum w:abstractNumId="23">
+  <w:abstractNum w:abstractNumId="24">
     <w:nsid w:val="670A32E1"/>
     <w:multiLevelType w:val="hybridMultilevel"/>
     <w:tmpl w:val="77C8B4F4"/>
@@ -7979,7 +9381,7 @@
       </w:pPr>
     </w:lvl>
   </w:abstractNum>
-  <w:abstractNum w:abstractNumId="24">
+  <w:abstractNum w:abstractNumId="25">
     <w:nsid w:val="71AF21C4"/>
     <w:multiLevelType w:val="hybridMultilevel"/>
     <w:tmpl w:val="1730D3D2"/>
@@ -8068,7 +9470,7 @@
       </w:pPr>
     </w:lvl>
   </w:abstractNum>
-  <w:abstractNum w:abstractNumId="25">
+  <w:abstractNum w:abstractNumId="26">
     <w:nsid w:val="75905675"/>
     <w:multiLevelType w:val="hybridMultilevel"/>
     <w:tmpl w:val="069C0CC2"/>
@@ -8154,7 +9556,96 @@
       </w:pPr>
     </w:lvl>
   </w:abstractNum>
-  <w:abstractNum w:abstractNumId="26">
+  <w:abstractNum w:abstractNumId="27">
+    <w:nsid w:val="75E77D95"/>
+    <w:multiLevelType w:val="hybridMultilevel"/>
+    <w:tmpl w:val="861C52C2"/>
+    <w:lvl w:ilvl="0" w:tplc="0419000F">
+      <w:start w:val="1"/>
+      <w:numFmt w:val="decimal"/>
+      <w:lvlText w:val="%1."/>
+      <w:lvlJc w:val="left"/>
+      <w:pPr>
+        <w:ind w:left="720" w:hanging="360"/>
+      </w:pPr>
+      <w:rPr>
+        <w:rFonts w:hint="default"/>
+      </w:rPr>
+    </w:lvl>
+    <w:lvl w:ilvl="1" w:tplc="04190019" w:tentative="1">
+      <w:start w:val="1"/>
+      <w:numFmt w:val="lowerLetter"/>
+      <w:lvlText w:val="%2."/>
+      <w:lvlJc w:val="left"/>
+      <w:pPr>
+        <w:ind w:left="1440" w:hanging="360"/>
+      </w:pPr>
+    </w:lvl>
+    <w:lvl w:ilvl="2" w:tplc="0419001B" w:tentative="1">
+      <w:start w:val="1"/>
+      <w:numFmt w:val="lowerRoman"/>
+      <w:lvlText w:val="%3."/>
+      <w:lvlJc w:val="right"/>
+      <w:pPr>
+        <w:ind w:left="2160" w:hanging="180"/>
+      </w:pPr>
+    </w:lvl>
+    <w:lvl w:ilvl="3" w:tplc="0419000F" w:tentative="1">
+      <w:start w:val="1"/>
+      <w:numFmt w:val="decimal"/>
+      <w:lvlText w:val="%4."/>
+      <w:lvlJc w:val="left"/>
+      <w:pPr>
+        <w:ind w:left="2880" w:hanging="360"/>
+      </w:pPr>
+    </w:lvl>
+    <w:lvl w:ilvl="4" w:tplc="04190019" w:tentative="1">
+      <w:start w:val="1"/>
+      <w:numFmt w:val="lowerLetter"/>
+      <w:lvlText w:val="%5."/>
+      <w:lvlJc w:val="left"/>
+      <w:pPr>
+        <w:ind w:left="3600" w:hanging="360"/>
+      </w:pPr>
+    </w:lvl>
+    <w:lvl w:ilvl="5" w:tplc="0419001B" w:tentative="1">
+      <w:start w:val="1"/>
+      <w:numFmt w:val="lowerRoman"/>
+      <w:lvlText w:val="%6."/>
+      <w:lvlJc w:val="right"/>
+      <w:pPr>
+        <w:ind w:left="4320" w:hanging="180"/>
+      </w:pPr>
+    </w:lvl>
+    <w:lvl w:ilvl="6" w:tplc="0419000F" w:tentative="1">
+      <w:start w:val="1"/>
+      <w:numFmt w:val="decimal"/>
+      <w:lvlText w:val="%7."/>
+      <w:lvlJc w:val="left"/>
+      <w:pPr>
+        <w:ind w:left="5040" w:hanging="360"/>
+      </w:pPr>
+    </w:lvl>
+    <w:lvl w:ilvl="7" w:tplc="04190019" w:tentative="1">
+      <w:start w:val="1"/>
+      <w:numFmt w:val="lowerLetter"/>
+      <w:lvlText w:val="%8."/>
+      <w:lvlJc w:val="left"/>
+      <w:pPr>
+        <w:ind w:left="5760" w:hanging="360"/>
+      </w:pPr>
+    </w:lvl>
+    <w:lvl w:ilvl="8" w:tplc="0419001B" w:tentative="1">
+      <w:start w:val="1"/>
+      <w:numFmt w:val="lowerRoman"/>
+      <w:lvlText w:val="%9."/>
+      <w:lvlJc w:val="right"/>
+      <w:pPr>
+        <w:ind w:left="6480" w:hanging="180"/>
+      </w:pPr>
+    </w:lvl>
+  </w:abstractNum>
+  <w:abstractNum w:abstractNumId="28">
     <w:nsid w:val="780473CD"/>
     <w:multiLevelType w:val="hybridMultilevel"/>
     <w:tmpl w:val="34AAB520"/>
@@ -8240,7 +9731,7 @@
       </w:pPr>
     </w:lvl>
   </w:abstractNum>
-  <w:abstractNum w:abstractNumId="27">
+  <w:abstractNum w:abstractNumId="29">
     <w:nsid w:val="7A600B0A"/>
     <w:multiLevelType w:val="hybridMultilevel"/>
     <w:tmpl w:val="2B8CFB62"/>
@@ -8326,7 +9817,7 @@
       </w:pPr>
     </w:lvl>
   </w:abstractNum>
-  <w:abstractNum w:abstractNumId="28">
+  <w:abstractNum w:abstractNumId="30">
     <w:nsid w:val="7EA254B9"/>
     <w:multiLevelType w:val="hybridMultilevel"/>
     <w:tmpl w:val="29003E38"/>
@@ -8415,7 +9906,7 @@
       </w:pPr>
     </w:lvl>
   </w:abstractNum>
-  <w:abstractNum w:abstractNumId="29">
+  <w:abstractNum w:abstractNumId="31">
     <w:nsid w:val="7F787F77"/>
     <w:multiLevelType w:val="hybridMultilevel"/>
     <w:tmpl w:val="B80E6F3A"/>
@@ -8506,7 +9997,7 @@
     </w:lvl>
   </w:abstractNum>
   <w:num w:numId="1">
-    <w:abstractNumId w:val="21"/>
+    <w:abstractNumId w:val="22"/>
     <w:lvlOverride w:ilvl="0">
       <w:startOverride w:val="1"/>
     </w:lvlOverride>
@@ -8536,7 +10027,7 @@
     </w:lvlOverride>
   </w:num>
   <w:num w:numId="2">
-    <w:abstractNumId w:val="27"/>
+    <w:abstractNumId w:val="29"/>
     <w:lvlOverride w:ilvl="0">
       <w:startOverride w:val="1"/>
     </w:lvlOverride>
@@ -8566,7 +10057,7 @@
     </w:lvlOverride>
   </w:num>
   <w:num w:numId="3">
-    <w:abstractNumId w:val="26"/>
+    <w:abstractNumId w:val="28"/>
     <w:lvlOverride w:ilvl="0">
       <w:startOverride w:val="1"/>
     </w:lvlOverride>
@@ -8596,91 +10087,97 @@
     </w:lvlOverride>
   </w:num>
   <w:num w:numId="4">
+    <w:abstractNumId w:val="24"/>
+  </w:num>
+  <w:num w:numId="5">
+    <w:abstractNumId w:val="11"/>
+  </w:num>
+  <w:num w:numId="6">
+    <w:abstractNumId w:val="7"/>
+  </w:num>
+  <w:num w:numId="7">
+    <w:abstractNumId w:val="16"/>
+  </w:num>
+  <w:num w:numId="8">
+    <w:abstractNumId w:val="4"/>
+  </w:num>
+  <w:num w:numId="9">
+    <w:abstractNumId w:val="8"/>
+  </w:num>
+  <w:num w:numId="10">
+    <w:abstractNumId w:val="25"/>
+  </w:num>
+  <w:num w:numId="11">
+    <w:abstractNumId w:val="14"/>
+  </w:num>
+  <w:num w:numId="12">
+    <w:abstractNumId w:val="20"/>
+  </w:num>
+  <w:num w:numId="13">
+    <w:abstractNumId w:val="31"/>
+  </w:num>
+  <w:num w:numId="14">
     <w:abstractNumId w:val="23"/>
   </w:num>
-  <w:num w:numId="5">
+  <w:num w:numId="15">
+    <w:abstractNumId w:val="26"/>
+  </w:num>
+  <w:num w:numId="16">
+    <w:abstractNumId w:val="19"/>
+  </w:num>
+  <w:num w:numId="17">
+    <w:abstractNumId w:val="5"/>
+  </w:num>
+  <w:num w:numId="18">
+    <w:abstractNumId w:val="9"/>
+  </w:num>
+  <w:num w:numId="19">
     <w:abstractNumId w:val="10"/>
   </w:num>
-  <w:num w:numId="6">
+  <w:num w:numId="20">
+    <w:abstractNumId w:val="12"/>
+  </w:num>
+  <w:num w:numId="21">
+    <w:abstractNumId w:val="30"/>
+  </w:num>
+  <w:num w:numId="22">
+    <w:abstractNumId w:val="21"/>
+  </w:num>
+  <w:num w:numId="23">
+    <w:abstractNumId w:val="13"/>
+  </w:num>
+  <w:num w:numId="24">
+    <w:abstractNumId w:val="3"/>
+  </w:num>
+  <w:num w:numId="25">
+    <w:abstractNumId w:val="1"/>
+  </w:num>
+  <w:num w:numId="26">
     <w:abstractNumId w:val="6"/>
   </w:num>
-  <w:num w:numId="7">
+  <w:num w:numId="27">
     <w:abstractNumId w:val="15"/>
   </w:num>
-  <w:num w:numId="8">
-    <w:abstractNumId w:val="3"/>
-  </w:num>
-  <w:num w:numId="9">
-    <w:abstractNumId w:val="7"/>
-  </w:num>
-  <w:num w:numId="10">
-    <w:abstractNumId w:val="24"/>
-  </w:num>
-  <w:num w:numId="11">
-    <w:abstractNumId w:val="13"/>
-  </w:num>
-  <w:num w:numId="12">
-    <w:abstractNumId w:val="19"/>
-  </w:num>
-  <w:num w:numId="13">
-    <w:abstractNumId w:val="29"/>
-  </w:num>
-  <w:num w:numId="14">
-    <w:abstractNumId w:val="22"/>
-  </w:num>
-  <w:num w:numId="15">
-    <w:abstractNumId w:val="25"/>
-  </w:num>
-  <w:num w:numId="16">
+  <w:num w:numId="28">
     <w:abstractNumId w:val="18"/>
   </w:num>
-  <w:num w:numId="17">
-    <w:abstractNumId w:val="4"/>
-  </w:num>
-  <w:num w:numId="18">
-    <w:abstractNumId w:val="8"/>
-  </w:num>
-  <w:num w:numId="19">
-    <w:abstractNumId w:val="9"/>
-  </w:num>
-  <w:num w:numId="20">
-    <w:abstractNumId w:val="11"/>
-  </w:num>
-  <w:num w:numId="21">
-    <w:abstractNumId w:val="28"/>
-  </w:num>
-  <w:num w:numId="22">
-    <w:abstractNumId w:val="20"/>
-  </w:num>
-  <w:num w:numId="23">
-    <w:abstractNumId w:val="12"/>
-  </w:num>
-  <w:num w:numId="24">
+  <w:num w:numId="29">
     <w:abstractNumId w:val="2"/>
   </w:num>
-  <w:num w:numId="25">
+  <w:num w:numId="30">
+    <w:abstractNumId w:val="17"/>
+  </w:num>
+  <w:num w:numId="31">
     <w:abstractNumId w:val="0"/>
   </w:num>
-  <w:num w:numId="26">
-    <w:abstractNumId w:val="5"/>
-  </w:num>
-  <w:num w:numId="27">
-    <w:abstractNumId w:val="14"/>
-  </w:num>
-  <w:num w:numId="28">
-    <w:abstractNumId w:val="17"/>
-  </w:num>
-  <w:num w:numId="29">
-    <w:abstractNumId w:val="1"/>
-  </w:num>
-  <w:num w:numId="30">
-    <w:abstractNumId w:val="16"/>
+  <w:num w:numId="32">
+    <w:abstractNumId w:val="27"/>
   </w:num>
 </w:numbering>
 </file>
 
 <file path=word/styles.xml><?xml version="1.0" encoding="utf-8"?>
-<w:styles xmlns:mc="http://schemas.openxmlformats.org/markup-compatibility/2006" xmlns:r="http://schemas.openxmlformats.org/officeDocument/2006/relationships" xmlns:w="http://schemas.openxmlformats.org/wordprocessingml/2006/main" xmlns:w14="http://schemas.microsoft.com/office/word/2010/wordml" mc:Ignorable="w14">
+<w:styles xmlns:mc="http://schemas.openxmlformats.org/markup-compatibility/2006" xmlns:r="http://schemas.openxmlformats.org/officeDocument/2006/relationships" xmlns:w="http://schemas.openxmlformats.org/wordprocessingml/2006/main" xmlns:w14="http://schemas.microsoft.com/office/word/2010/wordml" xmlns:w15="http://schemas.microsoft.com/office/word/2012/wordml" mc:Ignorable="w14 w15">
   <w:docDefaults>
     <w:rPrDefault>
       <w:rPr>
@@ -8696,145 +10193,378 @@
       </w:pPr>
     </w:pPrDefault>
   </w:docDefaults>
-  <w:latentStyles w:defLockedState="0" w:defUIPriority="99" w:defSemiHidden="1" w:defUnhideWhenUsed="1" w:defQFormat="0" w:count="267">
-    <w:lsdException w:name="Normal" w:semiHidden="0" w:uiPriority="0" w:unhideWhenUsed="0" w:qFormat="1"/>
-    <w:lsdException w:name="heading 1" w:semiHidden="0" w:uiPriority="9" w:unhideWhenUsed="0" w:qFormat="1"/>
-    <w:lsdException w:name="heading 2" w:uiPriority="9" w:qFormat="1"/>
-    <w:lsdException w:name="heading 3" w:uiPriority="9" w:qFormat="1"/>
-    <w:lsdException w:name="heading 4" w:uiPriority="9" w:qFormat="1"/>
-    <w:lsdException w:name="heading 5" w:uiPriority="9" w:qFormat="1"/>
-    <w:lsdException w:name="heading 6" w:uiPriority="9" w:qFormat="1"/>
-    <w:lsdException w:name="heading 7" w:uiPriority="9" w:qFormat="1"/>
-    <w:lsdException w:name="heading 8" w:uiPriority="9" w:qFormat="1"/>
-    <w:lsdException w:name="heading 9" w:uiPriority="9" w:qFormat="1"/>
-    <w:lsdException w:name="toc 1" w:uiPriority="39"/>
-    <w:lsdException w:name="toc 2" w:uiPriority="39"/>
-    <w:lsdException w:name="toc 3" w:uiPriority="39"/>
-    <w:lsdException w:name="toc 4" w:uiPriority="39"/>
-    <w:lsdException w:name="toc 5" w:uiPriority="39"/>
-    <w:lsdException w:name="toc 6" w:uiPriority="39"/>
-    <w:lsdException w:name="toc 7" w:uiPriority="39"/>
-    <w:lsdException w:name="toc 8" w:uiPriority="39"/>
-    <w:lsdException w:name="toc 9" w:uiPriority="39"/>
-    <w:lsdException w:name="caption" w:uiPriority="35" w:qFormat="1"/>
-    <w:lsdException w:name="Title" w:semiHidden="0" w:uiPriority="10" w:unhideWhenUsed="0" w:qFormat="1"/>
-    <w:lsdException w:name="Default Paragraph Font" w:uiPriority="1"/>
-    <w:lsdException w:name="Subtitle" w:semiHidden="0" w:uiPriority="11" w:unhideWhenUsed="0" w:qFormat="1"/>
-    <w:lsdException w:name="Hyperlink" w:uiPriority="0"/>
-    <w:lsdException w:name="Strong" w:semiHidden="0" w:uiPriority="22" w:unhideWhenUsed="0" w:qFormat="1"/>
-    <w:lsdException w:name="Emphasis" w:semiHidden="0" w:uiPriority="20" w:unhideWhenUsed="0" w:qFormat="1"/>
-    <w:lsdException w:name="Table Grid" w:semiHidden="0" w:uiPriority="59" w:unhideWhenUsed="0"/>
-    <w:lsdException w:name="Placeholder Text" w:unhideWhenUsed="0"/>
-    <w:lsdException w:name="No Spacing" w:semiHidden="0" w:uiPriority="1" w:unhideWhenUsed="0" w:qFormat="1"/>
-    <w:lsdException w:name="Light Shading" w:semiHidden="0" w:uiPriority="60" w:unhideWhenUsed="0"/>
-    <w:lsdException w:name="Light List" w:semiHidden="0" w:uiPriority="61" w:unhideWhenUsed="0"/>
-    <w:lsdException w:name="Light Grid" w:semiHidden="0" w:uiPriority="62" w:unhideWhenUsed="0"/>
-    <w:lsdException w:name="Medium Shading 1" w:semiHidden="0" w:uiPriority="63" w:unhideWhenUsed="0"/>
-    <w:lsdException w:name="Medium Shading 2" w:semiHidden="0" w:uiPriority="64" w:unhideWhenUsed="0"/>
-    <w:lsdException w:name="Medium List 1" w:semiHidden="0" w:uiPriority="65" w:unhideWhenUsed="0"/>
-    <w:lsdException w:name="Medium List 2" w:semiHidden="0" w:uiPriority="66" w:unhideWhenUsed="0"/>
-    <w:lsdException w:name="Medium Grid 1" w:semiHidden="0" w:uiPriority="67" w:unhideWhenUsed="0"/>
-    <w:lsdException w:name="Medium Grid 2" w:semiHidden="0" w:uiPriority="68" w:unhideWhenUsed="0"/>
-    <w:lsdException w:name="Medium Grid 3" w:semiHidden="0" w:uiPriority="69" w:unhideWhenUsed="0"/>
-    <w:lsdException w:name="Dark List" w:semiHidden="0" w:uiPriority="70" w:unhideWhenUsed="0"/>
-    <w:lsdException w:name="Colorful Shading" w:semiHidden="0" w:uiPriority="71" w:unhideWhenUsed="0"/>
-    <w:lsdException w:name="Colorful List" w:semiHidden="0" w:uiPriority="72" w:unhideWhenUsed="0"/>
-    <w:lsdException w:name="Colorful Grid" w:semiHidden="0" w:uiPriority="73" w:unhideWhenUsed="0"/>
-    <w:lsdException w:name="Light Shading Accent 1" w:semiHidden="0" w:uiPriority="60" w:unhideWhenUsed="0"/>
-    <w:lsdException w:name="Light List Accent 1" w:semiHidden="0" w:uiPriority="61" w:unhideWhenUsed="0"/>
-    <w:lsdException w:name="Light Grid Accent 1" w:semiHidden="0" w:uiPriority="62" w:unhideWhenUsed="0"/>
-    <w:lsdException w:name="Medium Shading 1 Accent 1" w:semiHidden="0" w:uiPriority="63" w:unhideWhenUsed="0"/>
-    <w:lsdException w:name="Medium Shading 2 Accent 1" w:semiHidden="0" w:uiPriority="64" w:unhideWhenUsed="0"/>
-    <w:lsdException w:name="Medium List 1 Accent 1" w:semiHidden="0" w:uiPriority="65" w:unhideWhenUsed="0"/>
-    <w:lsdException w:name="Revision" w:unhideWhenUsed="0"/>
-    <w:lsdException w:name="List Paragraph" w:semiHidden="0" w:uiPriority="34" w:unhideWhenUsed="0" w:qFormat="1"/>
-    <w:lsdException w:name="Quote" w:semiHidden="0" w:uiPriority="29" w:unhideWhenUsed="0" w:qFormat="1"/>
-    <w:lsdException w:name="Intense Quote" w:semiHidden="0" w:uiPriority="30" w:unhideWhenUsed="0" w:qFormat="1"/>
-    <w:lsdException w:name="Medium List 2 Accent 1" w:semiHidden="0" w:uiPriority="66" w:unhideWhenUsed="0"/>
-    <w:lsdException w:name="Medium Grid 1 Accent 1" w:semiHidden="0" w:uiPriority="67" w:unhideWhenUsed="0"/>
-    <w:lsdException w:name="Medium Grid 2 Accent 1" w:semiHidden="0" w:uiPriority="68" w:unhideWhenUsed="0"/>
-    <w:lsdException w:name="Medium Grid 3 Accent 1" w:semiHidden="0" w:uiPriority="69" w:unhideWhenUsed="0"/>
-    <w:lsdException w:name="Dark List Accent 1" w:semiHidden="0" w:uiPriority="70" w:unhideWhenUsed="0"/>
-    <w:lsdException w:name="Colorful Shading Accent 1" w:semiHidden="0" w:uiPriority="71" w:unhideWhenUsed="0"/>
-    <w:lsdException w:name="Colorful List Accent 1" w:semiHidden="0" w:uiPriority="72" w:unhideWhenUsed="0"/>
-    <w:lsdException w:name="Colorful Grid Accent 1" w:semiHidden="0" w:uiPriority="73" w:unhideWhenUsed="0"/>
-    <w:lsdException w:name="Light Shading Accent 2" w:semiHidden="0" w:uiPriority="60" w:unhideWhenUsed="0"/>
-    <w:lsdException w:name="Light List Accent 2" w:semiHidden="0" w:uiPriority="61" w:unhideWhenUsed="0"/>
-    <w:lsdException w:name="Light Grid Accent 2" w:semiHidden="0" w:uiPriority="62" w:unhideWhenUsed="0"/>
-    <w:lsdException w:name="Medium Shading 1 Accent 2" w:semiHidden="0" w:uiPriority="63" w:unhideWhenUsed="0"/>
-    <w:lsdException w:name="Medium Shading 2 Accent 2" w:semiHidden="0" w:uiPriority="64" w:unhideWhenUsed="0"/>
-    <w:lsdException w:name="Medium List 1 Accent 2" w:semiHidden="0" w:uiPriority="65" w:unhideWhenUsed="0"/>
-    <w:lsdException w:name="Medium List 2 Accent 2" w:semiHidden="0" w:uiPriority="66" w:unhideWhenUsed="0"/>
-    <w:lsdException w:name="Medium Grid 1 Accent 2" w:semiHidden="0" w:uiPriority="67" w:unhideWhenUsed="0"/>
-    <w:lsdException w:name="Medium Grid 2 Accent 2" w:semiHidden="0" w:uiPriority="68" w:unhideWhenUsed="0"/>
-    <w:lsdException w:name="Medium Grid 3 Accent 2" w:semiHidden="0" w:uiPriority="69" w:unhideWhenUsed="0"/>
-    <w:lsdException w:name="Dark List Accent 2" w:semiHidden="0" w:uiPriority="70" w:unhideWhenUsed="0"/>
-    <w:lsdException w:name="Colorful Shading Accent 2" w:semiHidden="0" w:uiPriority="71" w:unhideWhenUsed="0"/>
-    <w:lsdException w:name="Colorful List Accent 2" w:semiHidden="0" w:uiPriority="72" w:unhideWhenUsed="0"/>
-    <w:lsdException w:name="Colorful Grid Accent 2" w:semiHidden="0" w:uiPriority="73" w:unhideWhenUsed="0"/>
-    <w:lsdException w:name="Light Shading Accent 3" w:semiHidden="0" w:uiPriority="60" w:unhideWhenUsed="0"/>
-    <w:lsdException w:name="Light List Accent 3" w:semiHidden="0" w:uiPriority="61" w:unhideWhenUsed="0"/>
-    <w:lsdException w:name="Light Grid Accent 3" w:semiHidden="0" w:uiPriority="62" w:unhideWhenUsed="0"/>
-    <w:lsdException w:name="Medium Shading 1 Accent 3" w:semiHidden="0" w:uiPriority="63" w:unhideWhenUsed="0"/>
-    <w:lsdException w:name="Medium Shading 2 Accent 3" w:semiHidden="0" w:uiPriority="64" w:unhideWhenUsed="0"/>
-    <w:lsdException w:name="Medium List 1 Accent 3" w:semiHidden="0" w:uiPriority="65" w:unhideWhenUsed="0"/>
-    <w:lsdException w:name="Medium List 2 Accent 3" w:semiHidden="0" w:uiPriority="66" w:unhideWhenUsed="0"/>
-    <w:lsdException w:name="Medium Grid 1 Accent 3" w:semiHidden="0" w:uiPriority="67" w:unhideWhenUsed="0"/>
-    <w:lsdException w:name="Medium Grid 2 Accent 3" w:semiHidden="0" w:uiPriority="68" w:unhideWhenUsed="0"/>
-    <w:lsdException w:name="Medium Grid 3 Accent 3" w:semiHidden="0" w:uiPriority="69" w:unhideWhenUsed="0"/>
-    <w:lsdException w:name="Dark List Accent 3" w:semiHidden="0" w:uiPriority="70" w:unhideWhenUsed="0"/>
-    <w:lsdException w:name="Colorful Shading Accent 3" w:semiHidden="0" w:uiPriority="71" w:unhideWhenUsed="0"/>
-    <w:lsdException w:name="Colorful List Accent 3" w:semiHidden="0" w:uiPriority="72" w:unhideWhenUsed="0"/>
-    <w:lsdException w:name="Colorful Grid Accent 3" w:semiHidden="0" w:uiPriority="73" w:unhideWhenUsed="0"/>
-    <w:lsdException w:name="Light Shading Accent 4" w:semiHidden="0" w:uiPriority="60" w:unhideWhenUsed="0"/>
-    <w:lsdException w:name="Light List Accent 4" w:semiHidden="0" w:uiPriority="61" w:unhideWhenUsed="0"/>
-    <w:lsdException w:name="Light Grid Accent 4" w:semiHidden="0" w:uiPriority="62" w:unhideWhenUsed="0"/>
-    <w:lsdException w:name="Medium Shading 1 Accent 4" w:semiHidden="0" w:uiPriority="63" w:unhideWhenUsed="0"/>
-    <w:lsdException w:name="Medium Shading 2 Accent 4" w:semiHidden="0" w:uiPriority="64" w:unhideWhenUsed="0"/>
-    <w:lsdException w:name="Medium List 1 Accent 4" w:semiHidden="0" w:uiPriority="65" w:unhideWhenUsed="0"/>
-    <w:lsdException w:name="Medium List 2 Accent 4" w:semiHidden="0" w:uiPriority="66" w:unhideWhenUsed="0"/>
-    <w:lsdException w:name="Medium Grid 1 Accent 4" w:semiHidden="0" w:uiPriority="67" w:unhideWhenUsed="0"/>
-    <w:lsdException w:name="Medium Grid 2 Accent 4" w:semiHidden="0" w:uiPriority="68" w:unhideWhenUsed="0"/>
-    <w:lsdException w:name="Medium Grid 3 Accent 4" w:semiHidden="0" w:uiPriority="69" w:unhideWhenUsed="0"/>
-    <w:lsdException w:name="Dark List Accent 4" w:semiHidden="0" w:uiPriority="70" w:unhideWhenUsed="0"/>
-    <w:lsdException w:name="Colorful Shading Accent 4" w:semiHidden="0" w:uiPriority="71" w:unhideWhenUsed="0"/>
-    <w:lsdException w:name="Colorful List Accent 4" w:semiHidden="0" w:uiPriority="72" w:unhideWhenUsed="0"/>
-    <w:lsdException w:name="Colorful Grid Accent 4" w:semiHidden="0" w:uiPriority="73" w:unhideWhenUsed="0"/>
-    <w:lsdException w:name="Light Shading Accent 5" w:semiHidden="0" w:uiPriority="60" w:unhideWhenUsed="0"/>
-    <w:lsdException w:name="Light List Accent 5" w:semiHidden="0" w:uiPriority="61" w:unhideWhenUsed="0"/>
-    <w:lsdException w:name="Light Grid Accent 5" w:semiHidden="0" w:uiPriority="62" w:unhideWhenUsed="0"/>
-    <w:lsdException w:name="Medium Shading 1 Accent 5" w:semiHidden="0" w:uiPriority="63" w:unhideWhenUsed="0"/>
-    <w:lsdException w:name="Medium Shading 2 Accent 5" w:semiHidden="0" w:uiPriority="64" w:unhideWhenUsed="0"/>
-    <w:lsdException w:name="Medium List 1 Accent 5" w:semiHidden="0" w:uiPriority="65" w:unhideWhenUsed="0"/>
-    <w:lsdException w:name="Medium List 2 Accent 5" w:semiHidden="0" w:uiPriority="66" w:unhideWhenUsed="0"/>
-    <w:lsdException w:name="Medium Grid 1 Accent 5" w:semiHidden="0" w:uiPriority="67" w:unhideWhenUsed="0"/>
-    <w:lsdException w:name="Medium Grid 2 Accent 5" w:semiHidden="0" w:uiPriority="68" w:unhideWhenUsed="0"/>
-    <w:lsdException w:name="Medium Grid 3 Accent 5" w:semiHidden="0" w:uiPriority="69" w:unhideWhenUsed="0"/>
-    <w:lsdException w:name="Dark List Accent 5" w:semiHidden="0" w:uiPriority="70" w:unhideWhenUsed="0"/>
-    <w:lsdException w:name="Colorful Shading Accent 5" w:semiHidden="0" w:uiPriority="71" w:unhideWhenUsed="0"/>
-    <w:lsdException w:name="Colorful List Accent 5" w:semiHidden="0" w:uiPriority="72" w:unhideWhenUsed="0"/>
-    <w:lsdException w:name="Colorful Grid Accent 5" w:semiHidden="0" w:uiPriority="73" w:unhideWhenUsed="0"/>
-    <w:lsdException w:name="Light Shading Accent 6" w:semiHidden="0" w:uiPriority="60" w:unhideWhenUsed="0"/>
-    <w:lsdException w:name="Light List Accent 6" w:semiHidden="0" w:uiPriority="61" w:unhideWhenUsed="0"/>
-    <w:lsdException w:name="Light Grid Accent 6" w:semiHidden="0" w:uiPriority="62" w:unhideWhenUsed="0"/>
-    <w:lsdException w:name="Medium Shading 1 Accent 6" w:semiHidden="0" w:uiPriority="63" w:unhideWhenUsed="0"/>
-    <w:lsdException w:name="Medium Shading 2 Accent 6" w:semiHidden="0" w:uiPriority="64" w:unhideWhenUsed="0"/>
-    <w:lsdException w:name="Medium List 1 Accent 6" w:semiHidden="0" w:uiPriority="65" w:unhideWhenUsed="0"/>
-    <w:lsdException w:name="Medium List 2 Accent 6" w:semiHidden="0" w:uiPriority="66" w:unhideWhenUsed="0"/>
-    <w:lsdException w:name="Medium Grid 1 Accent 6" w:semiHidden="0" w:uiPriority="67" w:unhideWhenUsed="0"/>
-    <w:lsdException w:name="Medium Grid 2 Accent 6" w:semiHidden="0" w:uiPriority="68" w:unhideWhenUsed="0"/>
-    <w:lsdException w:name="Medium Grid 3 Accent 6" w:semiHidden="0" w:uiPriority="69" w:unhideWhenUsed="0"/>
-    <w:lsdException w:name="Dark List Accent 6" w:semiHidden="0" w:uiPriority="70" w:unhideWhenUsed="0"/>
-    <w:lsdException w:name="Colorful Shading Accent 6" w:semiHidden="0" w:uiPriority="71" w:unhideWhenUsed="0"/>
-    <w:lsdException w:name="Colorful List Accent 6" w:semiHidden="0" w:uiPriority="72" w:unhideWhenUsed="0"/>
-    <w:lsdException w:name="Colorful Grid Accent 6" w:semiHidden="0" w:uiPriority="73" w:unhideWhenUsed="0"/>
-    <w:lsdException w:name="Subtle Emphasis" w:semiHidden="0" w:uiPriority="19" w:unhideWhenUsed="0" w:qFormat="1"/>
-    <w:lsdException w:name="Intense Emphasis" w:semiHidden="0" w:uiPriority="21" w:unhideWhenUsed="0" w:qFormat="1"/>
-    <w:lsdException w:name="Subtle Reference" w:semiHidden="0" w:uiPriority="31" w:unhideWhenUsed="0" w:qFormat="1"/>
-    <w:lsdException w:name="Intense Reference" w:semiHidden="0" w:uiPriority="32" w:unhideWhenUsed="0" w:qFormat="1"/>
-    <w:lsdException w:name="Book Title" w:semiHidden="0" w:uiPriority="33" w:unhideWhenUsed="0" w:qFormat="1"/>
-    <w:lsdException w:name="Bibliography" w:uiPriority="37"/>
-    <w:lsdException w:name="TOC Heading" w:uiPriority="39" w:qFormat="1"/>
+  <w:latentStyles w:defLockedState="0" w:defUIPriority="99" w:defSemiHidden="0" w:defUnhideWhenUsed="0" w:defQFormat="0" w:count="371">
+    <w:lsdException w:name="Normal" w:uiPriority="0" w:qFormat="1"/>
+    <w:lsdException w:name="heading 1" w:uiPriority="9" w:qFormat="1"/>
+    <w:lsdException w:name="heading 2" w:semiHidden="1" w:uiPriority="9" w:unhideWhenUsed="1" w:qFormat="1"/>
+    <w:lsdException w:name="heading 3" w:semiHidden="1" w:uiPriority="9" w:unhideWhenUsed="1" w:qFormat="1"/>
+    <w:lsdException w:name="heading 4" w:semiHidden="1" w:uiPriority="9" w:unhideWhenUsed="1" w:qFormat="1"/>
+    <w:lsdException w:name="heading 5" w:semiHidden="1" w:uiPriority="9" w:unhideWhenUsed="1" w:qFormat="1"/>
+    <w:lsdException w:name="heading 6" w:semiHidden="1" w:uiPriority="9" w:unhideWhenUsed="1" w:qFormat="1"/>
+    <w:lsdException w:name="heading 7" w:semiHidden="1" w:uiPriority="9" w:unhideWhenUsed="1" w:qFormat="1"/>
+    <w:lsdException w:name="heading 8" w:semiHidden="1" w:uiPriority="9" w:unhideWhenUsed="1" w:qFormat="1"/>
+    <w:lsdException w:name="heading 9" w:semiHidden="1" w:uiPriority="9" w:unhideWhenUsed="1" w:qFormat="1"/>
+    <w:lsdException w:name="index 1" w:semiHidden="1" w:unhideWhenUsed="1"/>
+    <w:lsdException w:name="index 2" w:semiHidden="1" w:unhideWhenUsed="1"/>
+    <w:lsdException w:name="index 3" w:semiHidden="1" w:unhideWhenUsed="1"/>
+    <w:lsdException w:name="index 4" w:semiHidden="1" w:unhideWhenUsed="1"/>
+    <w:lsdException w:name="index 5" w:semiHidden="1" w:unhideWhenUsed="1"/>
+    <w:lsdException w:name="index 6" w:semiHidden="1" w:unhideWhenUsed="1"/>
+    <w:lsdException w:name="index 7" w:semiHidden="1" w:unhideWhenUsed="1"/>
+    <w:lsdException w:name="index 8" w:semiHidden="1" w:unhideWhenUsed="1"/>
+    <w:lsdException w:name="index 9" w:semiHidden="1" w:unhideWhenUsed="1"/>
+    <w:lsdException w:name="toc 1" w:semiHidden="1" w:uiPriority="39" w:unhideWhenUsed="1"/>
+    <w:lsdException w:name="toc 2" w:semiHidden="1" w:uiPriority="39" w:unhideWhenUsed="1"/>
+    <w:lsdException w:name="toc 3" w:semiHidden="1" w:uiPriority="39" w:unhideWhenUsed="1"/>
+    <w:lsdException w:name="toc 4" w:semiHidden="1" w:uiPriority="39" w:unhideWhenUsed="1"/>
+    <w:lsdException w:name="toc 5" w:semiHidden="1" w:uiPriority="39" w:unhideWhenUsed="1"/>
+    <w:lsdException w:name="toc 6" w:semiHidden="1" w:uiPriority="39" w:unhideWhenUsed="1"/>
+    <w:lsdException w:name="toc 7" w:semiHidden="1" w:uiPriority="39" w:unhideWhenUsed="1"/>
+    <w:lsdException w:name="toc 8" w:semiHidden="1" w:uiPriority="39" w:unhideWhenUsed="1"/>
+    <w:lsdException w:name="toc 9" w:semiHidden="1" w:uiPriority="39" w:unhideWhenUsed="1"/>
+    <w:lsdException w:name="Normal Indent" w:semiHidden="1" w:unhideWhenUsed="1"/>
+    <w:lsdException w:name="footnote text" w:semiHidden="1" w:unhideWhenUsed="1"/>
+    <w:lsdException w:name="annotation text" w:semiHidden="1" w:unhideWhenUsed="1"/>
+    <w:lsdException w:name="header" w:semiHidden="1" w:unhideWhenUsed="1"/>
+    <w:lsdException w:name="footer" w:semiHidden="1" w:unhideWhenUsed="1"/>
+    <w:lsdException w:name="index heading" w:semiHidden="1" w:unhideWhenUsed="1"/>
+    <w:lsdException w:name="caption" w:semiHidden="1" w:uiPriority="35" w:unhideWhenUsed="1" w:qFormat="1"/>
+    <w:lsdException w:name="table of figures" w:semiHidden="1" w:unhideWhenUsed="1"/>
+    <w:lsdException w:name="envelope address" w:semiHidden="1" w:unhideWhenUsed="1"/>
+    <w:lsdException w:name="envelope return" w:semiHidden="1" w:unhideWhenUsed="1"/>
+    <w:lsdException w:name="footnote reference" w:semiHidden="1" w:unhideWhenUsed="1"/>
+    <w:lsdException w:name="annotation reference" w:semiHidden="1" w:unhideWhenUsed="1"/>
+    <w:lsdException w:name="line number" w:semiHidden="1" w:unhideWhenUsed="1"/>
+    <w:lsdException w:name="page number" w:semiHidden="1" w:unhideWhenUsed="1"/>
+    <w:lsdException w:name="endnote reference" w:semiHidden="1" w:unhideWhenUsed="1"/>
+    <w:lsdException w:name="endnote text" w:semiHidden="1" w:unhideWhenUsed="1"/>
+    <w:lsdException w:name="table of authorities" w:semiHidden="1" w:unhideWhenUsed="1"/>
+    <w:lsdException w:name="macro" w:semiHidden="1" w:unhideWhenUsed="1"/>
+    <w:lsdException w:name="toa heading" w:semiHidden="1" w:unhideWhenUsed="1"/>
+    <w:lsdException w:name="List" w:semiHidden="1" w:unhideWhenUsed="1"/>
+    <w:lsdException w:name="List Bullet" w:semiHidden="1" w:unhideWhenUsed="1"/>
+    <w:lsdException w:name="List Number" w:semiHidden="1" w:unhideWhenUsed="1"/>
+    <w:lsdException w:name="List 2" w:semiHidden="1" w:unhideWhenUsed="1"/>
+    <w:lsdException w:name="List 3" w:semiHidden="1" w:unhideWhenUsed="1"/>
+    <w:lsdException w:name="List 4" w:semiHidden="1" w:unhideWhenUsed="1"/>
+    <w:lsdException w:name="List 5" w:semiHidden="1" w:unhideWhenUsed="1"/>
+    <w:lsdException w:name="List Bullet 2" w:semiHidden="1" w:unhideWhenUsed="1"/>
+    <w:lsdException w:name="List Bullet 3" w:semiHidden="1" w:unhideWhenUsed="1"/>
+    <w:lsdException w:name="List Bullet 4" w:semiHidden="1" w:unhideWhenUsed="1"/>
+    <w:lsdException w:name="List Bullet 5" w:semiHidden="1" w:unhideWhenUsed="1"/>
+    <w:lsdException w:name="List Number 2" w:semiHidden="1" w:unhideWhenUsed="1"/>
+    <w:lsdException w:name="List Number 3" w:semiHidden="1" w:unhideWhenUsed="1"/>
+    <w:lsdException w:name="List Number 4" w:semiHidden="1" w:unhideWhenUsed="1"/>
+    <w:lsdException w:name="List Number 5" w:semiHidden="1" w:unhideWhenUsed="1"/>
+    <w:lsdException w:name="Title" w:uiPriority="10" w:qFormat="1"/>
+    <w:lsdException w:name="Closing" w:semiHidden="1" w:unhideWhenUsed="1"/>
+    <w:lsdException w:name="Signature" w:semiHidden="1" w:unhideWhenUsed="1"/>
+    <w:lsdException w:name="Default Paragraph Font" w:semiHidden="1" w:uiPriority="1" w:unhideWhenUsed="1"/>
+    <w:lsdException w:name="Body Text" w:semiHidden="1" w:unhideWhenUsed="1"/>
+    <w:lsdException w:name="Body Text Indent" w:semiHidden="1" w:unhideWhenUsed="1"/>
+    <w:lsdException w:name="List Continue" w:semiHidden="1" w:unhideWhenUsed="1"/>
+    <w:lsdException w:name="List Continue 2" w:semiHidden="1" w:unhideWhenUsed="1"/>
+    <w:lsdException w:name="List Continue 3" w:semiHidden="1" w:unhideWhenUsed="1"/>
+    <w:lsdException w:name="List Continue 4" w:semiHidden="1" w:unhideWhenUsed="1"/>
+    <w:lsdException w:name="List Continue 5" w:semiHidden="1" w:unhideWhenUsed="1"/>
+    <w:lsdException w:name="Message Header" w:semiHidden="1" w:unhideWhenUsed="1"/>
+    <w:lsdException w:name="Subtitle" w:uiPriority="11" w:qFormat="1"/>
+    <w:lsdException w:name="Salutation" w:semiHidden="1" w:unhideWhenUsed="1"/>
+    <w:lsdException w:name="Date" w:semiHidden="1" w:unhideWhenUsed="1"/>
+    <w:lsdException w:name="Body Text First Indent" w:semiHidden="1" w:unhideWhenUsed="1"/>
+    <w:lsdException w:name="Body Text First Indent 2" w:semiHidden="1" w:unhideWhenUsed="1"/>
+    <w:lsdException w:name="Note Heading" w:semiHidden="1" w:unhideWhenUsed="1"/>
+    <w:lsdException w:name="Body Text 2" w:semiHidden="1" w:unhideWhenUsed="1"/>
+    <w:lsdException w:name="Body Text 3" w:semiHidden="1" w:unhideWhenUsed="1"/>
+    <w:lsdException w:name="Body Text Indent 2" w:semiHidden="1" w:unhideWhenUsed="1"/>
+    <w:lsdException w:name="Body Text Indent 3" w:semiHidden="1" w:unhideWhenUsed="1"/>
+    <w:lsdException w:name="Block Text" w:semiHidden="1" w:unhideWhenUsed="1"/>
+    <w:lsdException w:name="Hyperlink" w:semiHidden="1" w:uiPriority="0" w:unhideWhenUsed="1"/>
+    <w:lsdException w:name="FollowedHyperlink" w:semiHidden="1" w:unhideWhenUsed="1"/>
+    <w:lsdException w:name="Strong" w:uiPriority="22" w:qFormat="1"/>
+    <w:lsdException w:name="Emphasis" w:uiPriority="20" w:qFormat="1"/>
+    <w:lsdException w:name="Document Map" w:semiHidden="1" w:unhideWhenUsed="1"/>
+    <w:lsdException w:name="Plain Text" w:semiHidden="1" w:unhideWhenUsed="1"/>
+    <w:lsdException w:name="E-mail Signature" w:semiHidden="1" w:unhideWhenUsed="1"/>
+    <w:lsdException w:name="HTML Top of Form" w:semiHidden="1" w:unhideWhenUsed="1"/>
+    <w:lsdException w:name="HTML Bottom of Form" w:semiHidden="1" w:unhideWhenUsed="1"/>
+    <w:lsdException w:name="Normal (Web)" w:semiHidden="1" w:unhideWhenUsed="1"/>
+    <w:lsdException w:name="HTML Acronym" w:semiHidden="1" w:unhideWhenUsed="1"/>
+    <w:lsdException w:name="HTML Address" w:semiHidden="1" w:unhideWhenUsed="1"/>
+    <w:lsdException w:name="HTML Cite" w:semiHidden="1" w:unhideWhenUsed="1"/>
+    <w:lsdException w:name="HTML Code" w:semiHidden="1" w:unhideWhenUsed="1"/>
+    <w:lsdException w:name="HTML Definition" w:semiHidden="1" w:unhideWhenUsed="1"/>
+    <w:lsdException w:name="HTML Keyboard" w:semiHidden="1" w:unhideWhenUsed="1"/>
+    <w:lsdException w:name="HTML Preformatted" w:semiHidden="1" w:unhideWhenUsed="1"/>
+    <w:lsdException w:name="HTML Sample" w:semiHidden="1" w:unhideWhenUsed="1"/>
+    <w:lsdException w:name="HTML Typewriter" w:semiHidden="1" w:unhideWhenUsed="1"/>
+    <w:lsdException w:name="HTML Variable" w:semiHidden="1" w:unhideWhenUsed="1"/>
+    <w:lsdException w:name="Normal Table" w:semiHidden="1" w:unhideWhenUsed="1"/>
+    <w:lsdException w:name="annotation subject" w:semiHidden="1" w:unhideWhenUsed="1"/>
+    <w:lsdException w:name="No List" w:semiHidden="1" w:unhideWhenUsed="1"/>
+    <w:lsdException w:name="Outline List 1" w:semiHidden="1" w:unhideWhenUsed="1"/>
+    <w:lsdException w:name="Outline List 2" w:semiHidden="1" w:unhideWhenUsed="1"/>
+    <w:lsdException w:name="Outline List 3" w:semiHidden="1" w:unhideWhenUsed="1"/>
+    <w:lsdException w:name="Table Simple 1" w:semiHidden="1" w:unhideWhenUsed="1"/>
+    <w:lsdException w:name="Table Simple 2" w:semiHidden="1" w:unhideWhenUsed="1"/>
+    <w:lsdException w:name="Table Simple 3" w:semiHidden="1" w:unhideWhenUsed="1"/>
+    <w:lsdException w:name="Table Classic 1" w:semiHidden="1" w:unhideWhenUsed="1"/>
+    <w:lsdException w:name="Table Classic 2" w:semiHidden="1" w:unhideWhenUsed="1"/>
+    <w:lsdException w:name="Table Classic 3" w:semiHidden="1" w:unhideWhenUsed="1"/>
+    <w:lsdException w:name="Table Classic 4" w:semiHidden="1" w:unhideWhenUsed="1"/>
+    <w:lsdException w:name="Table Colorful 1" w:semiHidden="1" w:unhideWhenUsed="1"/>
+    <w:lsdException w:name="Table Colorful 2" w:semiHidden="1" w:unhideWhenUsed="1"/>
+    <w:lsdException w:name="Table Colorful 3" w:semiHidden="1" w:unhideWhenUsed="1"/>
+    <w:lsdException w:name="Table Columns 1" w:semiHidden="1" w:unhideWhenUsed="1"/>
+    <w:lsdException w:name="Table Columns 2" w:semiHidden="1" w:unhideWhenUsed="1"/>
+    <w:lsdException w:name="Table Columns 3" w:semiHidden="1" w:unhideWhenUsed="1"/>
+    <w:lsdException w:name="Table Columns 4" w:semiHidden="1" w:unhideWhenUsed="1"/>
+    <w:lsdException w:name="Table Columns 5" w:semiHidden="1" w:unhideWhenUsed="1"/>
+    <w:lsdException w:name="Table Grid 1" w:semiHidden="1" w:unhideWhenUsed="1"/>
+    <w:lsdException w:name="Table Grid 2" w:semiHidden="1" w:unhideWhenUsed="1"/>
+    <w:lsdException w:name="Table Grid 3" w:semiHidden="1" w:unhideWhenUsed="1"/>
+    <w:lsdException w:name="Table Grid 4" w:semiHidden="1" w:unhideWhenUsed="1"/>
+    <w:lsdException w:name="Table Grid 5" w:semiHidden="1" w:unhideWhenUsed="1"/>
+    <w:lsdException w:name="Table Grid 6" w:semiHidden="1" w:unhideWhenUsed="1"/>
+    <w:lsdException w:name="Table Grid 7" w:semiHidden="1" w:unhideWhenUsed="1"/>
+    <w:lsdException w:name="Table Grid 8" w:semiHidden="1" w:unhideWhenUsed="1"/>
+    <w:lsdException w:name="Table List 1" w:semiHidden="1" w:unhideWhenUsed="1"/>
+    <w:lsdException w:name="Table List 2" w:semiHidden="1" w:unhideWhenUsed="1"/>
+    <w:lsdException w:name="Table List 3" w:semiHidden="1" w:unhideWhenUsed="1"/>
+    <w:lsdException w:name="Table List 4" w:semiHidden="1" w:unhideWhenUsed="1"/>
+    <w:lsdException w:name="Table List 5" w:semiHidden="1" w:unhideWhenUsed="1"/>
+    <w:lsdException w:name="Table List 6" w:semiHidden="1" w:unhideWhenUsed="1"/>
+    <w:lsdException w:name="Table List 7" w:semiHidden="1" w:unhideWhenUsed="1"/>
+    <w:lsdException w:name="Table List 8" w:semiHidden="1" w:unhideWhenUsed="1"/>
+    <w:lsdException w:name="Table 3D effects 1" w:semiHidden="1" w:unhideWhenUsed="1"/>
+    <w:lsdException w:name="Table 3D effects 2" w:semiHidden="1" w:unhideWhenUsed="1"/>
+    <w:lsdException w:name="Table 3D effects 3" w:semiHidden="1" w:unhideWhenUsed="1"/>
+    <w:lsdException w:name="Table Contemporary" w:semiHidden="1" w:unhideWhenUsed="1"/>
+    <w:lsdException w:name="Table Elegant" w:semiHidden="1" w:unhideWhenUsed="1"/>
+    <w:lsdException w:name="Table Professional" w:semiHidden="1" w:unhideWhenUsed="1"/>
+    <w:lsdException w:name="Table Subtle 1" w:semiHidden="1" w:unhideWhenUsed="1"/>
+    <w:lsdException w:name="Table Subtle 2" w:semiHidden="1" w:unhideWhenUsed="1"/>
+    <w:lsdException w:name="Table Web 1" w:semiHidden="1" w:unhideWhenUsed="1"/>
+    <w:lsdException w:name="Table Web 2" w:semiHidden="1" w:unhideWhenUsed="1"/>
+    <w:lsdException w:name="Table Web 3" w:semiHidden="1" w:unhideWhenUsed="1"/>
+    <w:lsdException w:name="Balloon Text" w:semiHidden="1" w:unhideWhenUsed="1"/>
+    <w:lsdException w:name="Table Grid" w:uiPriority="59"/>
+    <w:lsdException w:name="Table Theme" w:semiHidden="1" w:unhideWhenUsed="1"/>
+    <w:lsdException w:name="Placeholder Text" w:semiHidden="1"/>
+    <w:lsdException w:name="No Spacing" w:uiPriority="1" w:qFormat="1"/>
+    <w:lsdException w:name="Light Shading" w:uiPriority="60"/>
+    <w:lsdException w:name="Light List" w:uiPriority="61"/>
+    <w:lsdException w:name="Light Grid" w:uiPriority="62"/>
+    <w:lsdException w:name="Medium Shading 1" w:uiPriority="63"/>
+    <w:lsdException w:name="Medium Shading 2" w:uiPriority="64"/>
+    <w:lsdException w:name="Medium List 1" w:uiPriority="65"/>
+    <w:lsdException w:name="Medium List 2" w:uiPriority="66"/>
+    <w:lsdException w:name="Medium Grid 1" w:uiPriority="67"/>
+    <w:lsdException w:name="Medium Grid 2" w:uiPriority="68"/>
+    <w:lsdException w:name="Medium Grid 3" w:uiPriority="69"/>
+    <w:lsdException w:name="Dark List" w:uiPriority="70"/>
+    <w:lsdException w:name="Colorful Shading" w:uiPriority="71"/>
+    <w:lsdException w:name="Colorful List" w:uiPriority="72"/>
+    <w:lsdException w:name="Colorful Grid" w:uiPriority="73"/>
+    <w:lsdException w:name="Light Shading Accent 1" w:uiPriority="60"/>
+    <w:lsdException w:name="Light List Accent 1" w:uiPriority="61"/>
+    <w:lsdException w:name="Light Grid Accent 1" w:uiPriority="62"/>
+    <w:lsdException w:name="Medium Shading 1 Accent 1" w:uiPriority="63"/>
+    <w:lsdException w:name="Medium Shading 2 Accent 1" w:uiPriority="64"/>
+    <w:lsdException w:name="Medium List 1 Accent 1" w:uiPriority="65"/>
+    <w:lsdException w:name="Revision" w:semiHidden="1"/>
+    <w:lsdException w:name="List Paragraph" w:uiPriority="34" w:qFormat="1"/>
+    <w:lsdException w:name="Quote" w:uiPriority="29" w:qFormat="1"/>
+    <w:lsdException w:name="Intense Quote" w:uiPriority="30" w:qFormat="1"/>
+    <w:lsdException w:name="Medium List 2 Accent 1" w:uiPriority="66"/>
+    <w:lsdException w:name="Medium Grid 1 Accent 1" w:uiPriority="67"/>
+    <w:lsdException w:name="Medium Grid 2 Accent 1" w:uiPriority="68"/>
+    <w:lsdException w:name="Medium Grid 3 Accent 1" w:uiPriority="69"/>
+    <w:lsdException w:name="Dark List Accent 1" w:uiPriority="70"/>
+    <w:lsdException w:name="Colorful Shading Accent 1" w:uiPriority="71"/>
+    <w:lsdException w:name="Colorful List Accent 1" w:uiPriority="72"/>
+    <w:lsdException w:name="Colorful Grid Accent 1" w:uiPriority="73"/>
+    <w:lsdException w:name="Light Shading Accent 2" w:uiPriority="60"/>
+    <w:lsdException w:name="Light List Accent 2" w:uiPriority="61"/>
+    <w:lsdException w:name="Light Grid Accent 2" w:uiPriority="62"/>
+    <w:lsdException w:name="Medium Shading 1 Accent 2" w:uiPriority="63"/>
+    <w:lsdException w:name="Medium Shading 2 Accent 2" w:uiPriority="64"/>
+    <w:lsdException w:name="Medium List 1 Accent 2" w:uiPriority="65"/>
+    <w:lsdException w:name="Medium List 2 Accent 2" w:uiPriority="66"/>
+    <w:lsdException w:name="Medium Grid 1 Accent 2" w:uiPriority="67"/>
+    <w:lsdException w:name="Medium Grid 2 Accent 2" w:uiPriority="68"/>
+    <w:lsdException w:name="Medium Grid 3 Accent 2" w:uiPriority="69"/>
+    <w:lsdException w:name="Dark List Accent 2" w:uiPriority="70"/>
+    <w:lsdException w:name="Colorful Shading Accent 2" w:uiPriority="71"/>
+    <w:lsdException w:name="Colorful List Accent 2" w:uiPriority="72"/>
+    <w:lsdException w:name="Colorful Grid Accent 2" w:uiPriority="73"/>
+    <w:lsdException w:name="Light Shading Accent 3" w:uiPriority="60"/>
+    <w:lsdException w:name="Light List Accent 3" w:uiPriority="61"/>
+    <w:lsdException w:name="Light Grid Accent 3" w:uiPriority="62"/>
+    <w:lsdException w:name="Medium Shading 1 Accent 3" w:uiPriority="63"/>
+    <w:lsdException w:name="Medium Shading 2 Accent 3" w:uiPriority="64"/>
+    <w:lsdException w:name="Medium List 1 Accent 3" w:uiPriority="65"/>
+    <w:lsdException w:name="Medium List 2 Accent 3" w:uiPriority="66"/>
+    <w:lsdException w:name="Medium Grid 1 Accent 3" w:uiPriority="67"/>
+    <w:lsdException w:name="Medium Grid 2 Accent 3" w:uiPriority="68"/>
+    <w:lsdException w:name="Medium Grid 3 Accent 3" w:uiPriority="69"/>
+    <w:lsdException w:name="Dark List Accent 3" w:uiPriority="70"/>
+    <w:lsdException w:name="Colorful Shading Accent 3" w:uiPriority="71"/>
+    <w:lsdException w:name="Colorful List Accent 3" w:uiPriority="72"/>
+    <w:lsdException w:name="Colorful Grid Accent 3" w:uiPriority="73"/>
+    <w:lsdException w:name="Light Shading Accent 4" w:uiPriority="60"/>
+    <w:lsdException w:name="Light List Accent 4" w:uiPriority="61"/>
+    <w:lsdException w:name="Light Grid Accent 4" w:uiPriority="62"/>
+    <w:lsdException w:name="Medium Shading 1 Accent 4" w:uiPriority="63"/>
+    <w:lsdException w:name="Medium Shading 2 Accent 4" w:uiPriority="64"/>
+    <w:lsdException w:name="Medium List 1 Accent 4" w:uiPriority="65"/>
+    <w:lsdException w:name="Medium List 2 Accent 4" w:uiPriority="66"/>
+    <w:lsdException w:name="Medium Grid 1 Accent 4" w:uiPriority="67"/>
+    <w:lsdException w:name="Medium Grid 2 Accent 4" w:uiPriority="68"/>
+    <w:lsdException w:name="Medium Grid 3 Accent 4" w:uiPriority="69"/>
+    <w:lsdException w:name="Dark List Accent 4" w:uiPriority="70"/>
+    <w:lsdException w:name="Colorful Shading Accent 4" w:uiPriority="71"/>
+    <w:lsdException w:name="Colorful List Accent 4" w:uiPriority="72"/>
+    <w:lsdException w:name="Colorful Grid Accent 4" w:uiPriority="73"/>
+    <w:lsdException w:name="Light Shading Accent 5" w:uiPriority="60"/>
+    <w:lsdException w:name="Light List Accent 5" w:uiPriority="61"/>
+    <w:lsdException w:name="Light Grid Accent 5" w:uiPriority="62"/>
+    <w:lsdException w:name="Medium Shading 1 Accent 5" w:uiPriority="63"/>
+    <w:lsdException w:name="Medium Shading 2 Accent 5" w:uiPriority="64"/>
+    <w:lsdException w:name="Medium List 1 Accent 5" w:uiPriority="65"/>
+    <w:lsdException w:name="Medium List 2 Accent 5" w:uiPriority="66"/>
+    <w:lsdException w:name="Medium Grid 1 Accent 5" w:uiPriority="67"/>
+    <w:lsdException w:name="Medium Grid 2 Accent 5" w:uiPriority="68"/>
+    <w:lsdException w:name="Medium Grid 3 Accent 5" w:uiPriority="69"/>
+    <w:lsdException w:name="Dark List Accent 5" w:uiPriority="70"/>
+    <w:lsdException w:name="Colorful Shading Accent 5" w:uiPriority="71"/>
+    <w:lsdException w:name="Colorful List Accent 5" w:uiPriority="72"/>
+    <w:lsdException w:name="Colorful Grid Accent 5" w:uiPriority="73"/>
+    <w:lsdException w:name="Light Shading Accent 6" w:uiPriority="60"/>
+    <w:lsdException w:name="Light List Accent 6" w:uiPriority="61"/>
+    <w:lsdException w:name="Light Grid Accent 6" w:uiPriority="62"/>
+    <w:lsdException w:name="Medium Shading 1 Accent 6" w:uiPriority="63"/>
+    <w:lsdException w:name="Medium Shading 2 Accent 6" w:uiPriority="64"/>
+    <w:lsdException w:name="Medium List 1 Accent 6" w:uiPriority="65"/>
+    <w:lsdException w:name="Medium List 2 Accent 6" w:uiPriority="66"/>
+    <w:lsdException w:name="Medium Grid 1 Accent 6" w:uiPriority="67"/>
+    <w:lsdException w:name="Medium Grid 2 Accent 6" w:uiPriority="68"/>
+    <w:lsdException w:name="Medium Grid 3 Accent 6" w:uiPriority="69"/>
+    <w:lsdException w:name="Dark List Accent 6" w:uiPriority="70"/>
+    <w:lsdException w:name="Colorful Shading Accent 6" w:uiPriority="71"/>
+    <w:lsdException w:name="Colorful List Accent 6" w:uiPriority="72"/>
+    <w:lsdException w:name="Colorful Grid Accent 6" w:uiPriority="73"/>
+    <w:lsdException w:name="Subtle Emphasis" w:uiPriority="19" w:qFormat="1"/>
+    <w:lsdException w:name="Intense Emphasis" w:uiPriority="21" w:qFormat="1"/>
+    <w:lsdException w:name="Subtle Reference" w:uiPriority="31" w:qFormat="1"/>
+    <w:lsdException w:name="Intense Reference" w:uiPriority="32" w:qFormat="1"/>
+    <w:lsdException w:name="Book Title" w:uiPriority="33" w:qFormat="1"/>
+    <w:lsdException w:name="Bibliography" w:semiHidden="1" w:uiPriority="37" w:unhideWhenUsed="1"/>
+    <w:lsdException w:name="TOC Heading" w:semiHidden="1" w:uiPriority="39" w:unhideWhenUsed="1" w:qFormat="1"/>
+    <w:lsdException w:name="Plain Table 1" w:uiPriority="41"/>
+    <w:lsdException w:name="Plain Table 2" w:uiPriority="42"/>
+    <w:lsdException w:name="Plain Table 3" w:uiPriority="43"/>
+    <w:lsdException w:name="Plain Table 4" w:uiPriority="44"/>
+    <w:lsdException w:name="Plain Table 5" w:uiPriority="45"/>
+    <w:lsdException w:name="Grid Table Light" w:uiPriority="40"/>
+    <w:lsdException w:name="Grid Table 1 Light" w:uiPriority="46"/>
+    <w:lsdException w:name="Grid Table 2" w:uiPriority="47"/>
+    <w:lsdException w:name="Grid Table 3" w:uiPriority="48"/>
+    <w:lsdException w:name="Grid Table 4" w:uiPriority="49"/>
+    <w:lsdException w:name="Grid Table 5 Dark" w:uiPriority="50"/>
+    <w:lsdException w:name="Grid Table 6 Colorful" w:uiPriority="51"/>
+    <w:lsdException w:name="Grid Table 7 Colorful" w:uiPriority="52"/>
+    <w:lsdException w:name="Grid Table 1 Light Accent 1" w:uiPriority="46"/>
+    <w:lsdException w:name="Grid Table 2 Accent 1" w:uiPriority="47"/>
+    <w:lsdException w:name="Grid Table 3 Accent 1" w:uiPriority="48"/>
+    <w:lsdException w:name="Grid Table 4 Accent 1" w:uiPriority="49"/>
+    <w:lsdException w:name="Grid Table 5 Dark Accent 1" w:uiPriority="50"/>
+    <w:lsdException w:name="Grid Table 6 Colorful Accent 1" w:uiPriority="51"/>
+    <w:lsdException w:name="Grid Table 7 Colorful Accent 1" w:uiPriority="52"/>
+    <w:lsdException w:name="Grid Table 1 Light Accent 2" w:uiPriority="46"/>
+    <w:lsdException w:name="Grid Table 2 Accent 2" w:uiPriority="47"/>
+    <w:lsdException w:name="Grid Table 3 Accent 2" w:uiPriority="48"/>
+    <w:lsdException w:name="Grid Table 4 Accent 2" w:uiPriority="49"/>
+    <w:lsdException w:name="Grid Table 5 Dark Accent 2" w:uiPriority="50"/>
+    <w:lsdException w:name="Grid Table 6 Colorful Accent 2" w:uiPriority="51"/>
+    <w:lsdException w:name="Grid Table 7 Colorful Accent 2" w:uiPriority="52"/>
+    <w:lsdException w:name="Grid Table 1 Light Accent 3" w:uiPriority="46"/>
+    <w:lsdException w:name="Grid Table 2 Accent 3" w:uiPriority="47"/>
+    <w:lsdException w:name="Grid Table 3 Accent 3" w:uiPriority="48"/>
+    <w:lsdException w:name="Grid Table 4 Accent 3" w:uiPriority="49"/>
+    <w:lsdException w:name="Grid Table 5 Dark Accent 3" w:uiPriority="50"/>
+    <w:lsdException w:name="Grid Table 6 Colorful Accent 3" w:uiPriority="51"/>
+    <w:lsdException w:name="Grid Table 7 Colorful Accent 3" w:uiPriority="52"/>
+    <w:lsdException w:name="Grid Table 1 Light Accent 4" w:uiPriority="46"/>
+    <w:lsdException w:name="Grid Table 2 Accent 4" w:uiPriority="47"/>
+    <w:lsdException w:name="Grid Table 3 Accent 4" w:uiPriority="48"/>
+    <w:lsdException w:name="Grid Table 4 Accent 4" w:uiPriority="49"/>
+    <w:lsdException w:name="Grid Table 5 Dark Accent 4" w:uiPriority="50"/>
+    <w:lsdException w:name="Grid Table 6 Colorful Accent 4" w:uiPriority="51"/>
+    <w:lsdException w:name="Grid Table 7 Colorful Accent 4" w:uiPriority="52"/>
+    <w:lsdException w:name="Grid Table 1 Light Accent 5" w:uiPriority="46"/>
+    <w:lsdException w:name="Grid Table 2 Accent 5" w:uiPriority="47"/>
+    <w:lsdException w:name="Grid Table 3 Accent 5" w:uiPriority="48"/>
+    <w:lsdException w:name="Grid Table 4 Accent 5" w:uiPriority="49"/>
+    <w:lsdException w:name="Grid Table 5 Dark Accent 5" w:uiPriority="50"/>
+    <w:lsdException w:name="Grid Table 6 Colorful Accent 5" w:uiPriority="51"/>
+    <w:lsdException w:name="Grid Table 7 Colorful Accent 5" w:uiPriority="52"/>
+    <w:lsdException w:name="Grid Table 1 Light Accent 6" w:uiPriority="46"/>
+    <w:lsdException w:name="Grid Table 2 Accent 6" w:uiPriority="47"/>
+    <w:lsdException w:name="Grid Table 3 Accent 6" w:uiPriority="48"/>
+    <w:lsdException w:name="Grid Table 4 Accent 6" w:uiPriority="49"/>
+    <w:lsdException w:name="Grid Table 5 Dark Accent 6" w:uiPriority="50"/>
+    <w:lsdException w:name="Grid Table 6 Colorful Accent 6" w:uiPriority="51"/>
+    <w:lsdException w:name="Grid Table 7 Colorful Accent 6" w:uiPriority="52"/>
+    <w:lsdException w:name="List Table 1 Light" w:uiPriority="46"/>
+    <w:lsdException w:name="List Table 2" w:uiPriority="47"/>
+    <w:lsdException w:name="List Table 3" w:uiPriority="48"/>
+    <w:lsdException w:name="List Table 4" w:uiPriority="49"/>
+    <w:lsdException w:name="List Table 5 Dark" w:uiPriority="50"/>
+    <w:lsdException w:name="List Table 6 Colorful" w:uiPriority="51"/>
+    <w:lsdException w:name="List Table 7 Colorful" w:uiPriority="52"/>
+    <w:lsdException w:name="List Table 1 Light Accent 1" w:uiPriority="46"/>
+    <w:lsdException w:name="List Table 2 Accent 1" w:uiPriority="47"/>
+    <w:lsdException w:name="List Table 3 Accent 1" w:uiPriority="48"/>
+    <w:lsdException w:name="List Table 4 Accent 1" w:uiPriority="49"/>
+    <w:lsdException w:name="List Table 5 Dark Accent 1" w:uiPriority="50"/>
+    <w:lsdException w:name="List Table 6 Colorful Accent 1" w:uiPriority="51"/>
+    <w:lsdException w:name="List Table 7 Colorful Accent 1" w:uiPriority="52"/>
+    <w:lsdException w:name="List Table 1 Light Accent 2" w:uiPriority="46"/>
+    <w:lsdException w:name="List Table 2 Accent 2" w:uiPriority="47"/>
+    <w:lsdException w:name="List Table 3 Accent 2" w:uiPriority="48"/>
+    <w:lsdException w:name="List Table 4 Accent 2" w:uiPriority="49"/>
+    <w:lsdException w:name="List Table 5 Dark Accent 2" w:uiPriority="50"/>
+    <w:lsdException w:name="List Table 6 Colorful Accent 2" w:uiPriority="51"/>
+    <w:lsdException w:name="List Table 7 Colorful Accent 2" w:uiPriority="52"/>
+    <w:lsdException w:name="List Table 1 Light Accent 3" w:uiPriority="46"/>
+    <w:lsdException w:name="List Table 2 Accent 3" w:uiPriority="47"/>
+    <w:lsdException w:name="List Table 3 Accent 3" w:uiPriority="48"/>
+    <w:lsdException w:name="List Table 4 Accent 3" w:uiPriority="49"/>
+    <w:lsdException w:name="List Table 5 Dark Accent 3" w:uiPriority="50"/>
+    <w:lsdException w:name="List Table 6 Colorful Accent 3" w:uiPriority="51"/>
+    <w:lsdException w:name="List Table 7 Colorful Accent 3" w:uiPriority="52"/>
+    <w:lsdException w:name="List Table 1 Light Accent 4" w:uiPriority="46"/>
+    <w:lsdException w:name="List Table 2 Accent 4" w:uiPriority="47"/>
+    <w:lsdException w:name="List Table 3 Accent 4" w:uiPriority="48"/>
+    <w:lsdException w:name="List Table 4 Accent 4" w:uiPriority="49"/>
+    <w:lsdException w:name="List Table 5 Dark Accent 4" w:uiPriority="50"/>
+    <w:lsdException w:name="List Table 6 Colorful Accent 4" w:uiPriority="51"/>
+    <w:lsdException w:name="List Table 7 Colorful Accent 4" w:uiPriority="52"/>
+    <w:lsdException w:name="List Table 1 Light Accent 5" w:uiPriority="46"/>
+    <w:lsdException w:name="List Table 2 Accent 5" w:uiPriority="47"/>
+    <w:lsdException w:name="List Table 3 Accent 5" w:uiPriority="48"/>
+    <w:lsdException w:name="List Table 4 Accent 5" w:uiPriority="49"/>
+    <w:lsdException w:name="List Table 5 Dark Accent 5" w:uiPriority="50"/>
+    <w:lsdException w:name="List Table 6 Colorful Accent 5" w:uiPriority="51"/>
+    <w:lsdException w:name="List Table 7 Colorful Accent 5" w:uiPriority="52"/>
+    <w:lsdException w:name="List Table 1 Light Accent 6" w:uiPriority="46"/>
+    <w:lsdException w:name="List Table 2 Accent 6" w:uiPriority="47"/>
+    <w:lsdException w:name="List Table 3 Accent 6" w:uiPriority="48"/>
+    <w:lsdException w:name="List Table 4 Accent 6" w:uiPriority="49"/>
+    <w:lsdException w:name="List Table 5 Dark Accent 6" w:uiPriority="50"/>
+    <w:lsdException w:name="List Table 6 Colorful Accent 6" w:uiPriority="51"/>
+    <w:lsdException w:name="List Table 7 Colorful Accent 6" w:uiPriority="52"/>
   </w:latentStyles>
   <w:style w:type="paragraph" w:default="1" w:styleId="a">
     <w:name w:val="Normal"/>
@@ -8849,6 +10579,26 @@
       <w:sz w:val="24"/>
       <w:szCs w:val="24"/>
       <w:lang w:eastAsia="ar-SA"/>
+    </w:rPr>
+  </w:style>
+  <w:style w:type="paragraph" w:styleId="3">
+    <w:name w:val="heading 3"/>
+    <w:basedOn w:val="a"/>
+    <w:link w:val="30"/>
+    <w:uiPriority w:val="9"/>
+    <w:qFormat/>
+    <w:rsid w:val="00782C6C"/>
+    <w:pPr>
+      <w:suppressAutoHyphens w:val="0"/>
+      <w:spacing w:before="100" w:beforeAutospacing="1" w:after="100" w:afterAutospacing="1"/>
+      <w:outlineLvl w:val="2"/>
+    </w:pPr>
+    <w:rPr>
+      <w:b/>
+      <w:bCs/>
+      <w:sz w:val="27"/>
+      <w:szCs w:val="27"/>
+      <w:lang w:eastAsia="ru-RU"/>
     </w:rPr>
   </w:style>
   <w:style w:type="character" w:default="1" w:styleId="a0">
@@ -8880,7 +10630,6 @@
   </w:style>
   <w:style w:type="character" w:styleId="a3">
     <w:name w:val="Hyperlink"/>
-    <w:semiHidden/>
     <w:unhideWhenUsed/>
     <w:rsid w:val="00661D99"/>
     <w:rPr>
@@ -8936,265 +10685,25 @@
       </w:tblCellMar>
     </w:tblPr>
   </w:style>
-</w:styles>
-</file>
-
-<file path=word/stylesWithEffects.xml><?xml version="1.0" encoding="utf-8"?>
-<w:styles xmlns:wpc="http://schemas.microsoft.com/office/word/2010/wordprocessingCanvas" xmlns:mc="http://schemas.openxmlformats.org/markup-compatibility/2006" xmlns:o="urn:schemas-microsoft-com:office:office" xmlns:r="http://schemas.openxmlformats.org/officeDocument/2006/relationships" xmlns:m="http://schemas.openxmlformats.org/officeDocument/2006/math" xmlns:v="urn:schemas-microsoft-com:vml" xmlns:wp14="http://schemas.microsoft.com/office/word/2010/wordprocessingDrawing" xmlns:wp="http://schemas.openxmlformats.org/drawingml/2006/wordprocessingDrawing" xmlns:w10="urn:schemas-microsoft-com:office:word" xmlns:w="http://schemas.openxmlformats.org/wordprocessingml/2006/main" xmlns:w14="http://schemas.microsoft.com/office/word/2010/wordml" xmlns:wpg="http://schemas.microsoft.com/office/word/2010/wordprocessingGroup" xmlns:wpi="http://schemas.microsoft.com/office/word/2010/wordprocessingInk" xmlns:wne="http://schemas.microsoft.com/office/word/2006/wordml" xmlns:wps="http://schemas.microsoft.com/office/word/2010/wordprocessingShape" mc:Ignorable="w14 wp14">
-  <w:docDefaults>
-    <w:rPrDefault>
-      <w:rPr>
-        <w:rFonts w:asciiTheme="minorHAnsi" w:eastAsiaTheme="minorHAnsi" w:hAnsiTheme="minorHAnsi" w:cstheme="minorBidi"/>
-        <w:sz w:val="22"/>
-        <w:szCs w:val="22"/>
-        <w:lang w:val="ru-RU" w:eastAsia="en-US" w:bidi="ar-SA"/>
-      </w:rPr>
-    </w:rPrDefault>
-    <w:pPrDefault>
-      <w:pPr>
-        <w:spacing w:after="160" w:line="259" w:lineRule="auto"/>
-      </w:pPr>
-    </w:pPrDefault>
-  </w:docDefaults>
-  <w:latentStyles w:defLockedState="0" w:defUIPriority="99" w:defSemiHidden="1" w:defUnhideWhenUsed="1" w:defQFormat="0" w:count="267">
-    <w:lsdException w:name="Normal" w:semiHidden="0" w:uiPriority="0" w:unhideWhenUsed="0" w:qFormat="1"/>
-    <w:lsdException w:name="heading 1" w:semiHidden="0" w:uiPriority="9" w:unhideWhenUsed="0" w:qFormat="1"/>
-    <w:lsdException w:name="heading 2" w:uiPriority="9" w:qFormat="1"/>
-    <w:lsdException w:name="heading 3" w:uiPriority="9" w:qFormat="1"/>
-    <w:lsdException w:name="heading 4" w:uiPriority="9" w:qFormat="1"/>
-    <w:lsdException w:name="heading 5" w:uiPriority="9" w:qFormat="1"/>
-    <w:lsdException w:name="heading 6" w:uiPriority="9" w:qFormat="1"/>
-    <w:lsdException w:name="heading 7" w:uiPriority="9" w:qFormat="1"/>
-    <w:lsdException w:name="heading 8" w:uiPriority="9" w:qFormat="1"/>
-    <w:lsdException w:name="heading 9" w:uiPriority="9" w:qFormat="1"/>
-    <w:lsdException w:name="toc 1" w:uiPriority="39"/>
-    <w:lsdException w:name="toc 2" w:uiPriority="39"/>
-    <w:lsdException w:name="toc 3" w:uiPriority="39"/>
-    <w:lsdException w:name="toc 4" w:uiPriority="39"/>
-    <w:lsdException w:name="toc 5" w:uiPriority="39"/>
-    <w:lsdException w:name="toc 6" w:uiPriority="39"/>
-    <w:lsdException w:name="toc 7" w:uiPriority="39"/>
-    <w:lsdException w:name="toc 8" w:uiPriority="39"/>
-    <w:lsdException w:name="toc 9" w:uiPriority="39"/>
-    <w:lsdException w:name="caption" w:uiPriority="35" w:qFormat="1"/>
-    <w:lsdException w:name="Title" w:semiHidden="0" w:uiPriority="10" w:unhideWhenUsed="0" w:qFormat="1"/>
-    <w:lsdException w:name="Default Paragraph Font" w:uiPriority="1"/>
-    <w:lsdException w:name="Subtitle" w:semiHidden="0" w:uiPriority="11" w:unhideWhenUsed="0" w:qFormat="1"/>
-    <w:lsdException w:name="Hyperlink" w:uiPriority="0"/>
-    <w:lsdException w:name="Strong" w:semiHidden="0" w:uiPriority="22" w:unhideWhenUsed="0" w:qFormat="1"/>
-    <w:lsdException w:name="Emphasis" w:semiHidden="0" w:uiPriority="20" w:unhideWhenUsed="0" w:qFormat="1"/>
-    <w:lsdException w:name="Table Grid" w:semiHidden="0" w:uiPriority="59" w:unhideWhenUsed="0"/>
-    <w:lsdException w:name="Placeholder Text" w:unhideWhenUsed="0"/>
-    <w:lsdException w:name="No Spacing" w:semiHidden="0" w:uiPriority="1" w:unhideWhenUsed="0" w:qFormat="1"/>
-    <w:lsdException w:name="Light Shading" w:semiHidden="0" w:uiPriority="60" w:unhideWhenUsed="0"/>
-    <w:lsdException w:name="Light List" w:semiHidden="0" w:uiPriority="61" w:unhideWhenUsed="0"/>
-    <w:lsdException w:name="Light Grid" w:semiHidden="0" w:uiPriority="62" w:unhideWhenUsed="0"/>
-    <w:lsdException w:name="Medium Shading 1" w:semiHidden="0" w:uiPriority="63" w:unhideWhenUsed="0"/>
-    <w:lsdException w:name="Medium Shading 2" w:semiHidden="0" w:uiPriority="64" w:unhideWhenUsed="0"/>
-    <w:lsdException w:name="Medium List 1" w:semiHidden="0" w:uiPriority="65" w:unhideWhenUsed="0"/>
-    <w:lsdException w:name="Medium List 2" w:semiHidden="0" w:uiPriority="66" w:unhideWhenUsed="0"/>
-    <w:lsdException w:name="Medium Grid 1" w:semiHidden="0" w:uiPriority="67" w:unhideWhenUsed="0"/>
-    <w:lsdException w:name="Medium Grid 2" w:semiHidden="0" w:uiPriority="68" w:unhideWhenUsed="0"/>
-    <w:lsdException w:name="Medium Grid 3" w:semiHidden="0" w:uiPriority="69" w:unhideWhenUsed="0"/>
-    <w:lsdException w:name="Dark List" w:semiHidden="0" w:uiPriority="70" w:unhideWhenUsed="0"/>
-    <w:lsdException w:name="Colorful Shading" w:semiHidden="0" w:uiPriority="71" w:unhideWhenUsed="0"/>
-    <w:lsdException w:name="Colorful List" w:semiHidden="0" w:uiPriority="72" w:unhideWhenUsed="0"/>
-    <w:lsdException w:name="Colorful Grid" w:semiHidden="0" w:uiPriority="73" w:unhideWhenUsed="0"/>
-    <w:lsdException w:name="Light Shading Accent 1" w:semiHidden="0" w:uiPriority="60" w:unhideWhenUsed="0"/>
-    <w:lsdException w:name="Light List Accent 1" w:semiHidden="0" w:uiPriority="61" w:unhideWhenUsed="0"/>
-    <w:lsdException w:name="Light Grid Accent 1" w:semiHidden="0" w:uiPriority="62" w:unhideWhenUsed="0"/>
-    <w:lsdException w:name="Medium Shading 1 Accent 1" w:semiHidden="0" w:uiPriority="63" w:unhideWhenUsed="0"/>
-    <w:lsdException w:name="Medium Shading 2 Accent 1" w:semiHidden="0" w:uiPriority="64" w:unhideWhenUsed="0"/>
-    <w:lsdException w:name="Medium List 1 Accent 1" w:semiHidden="0" w:uiPriority="65" w:unhideWhenUsed="0"/>
-    <w:lsdException w:name="Revision" w:unhideWhenUsed="0"/>
-    <w:lsdException w:name="List Paragraph" w:semiHidden="0" w:uiPriority="34" w:unhideWhenUsed="0" w:qFormat="1"/>
-    <w:lsdException w:name="Quote" w:semiHidden="0" w:uiPriority="29" w:unhideWhenUsed="0" w:qFormat="1"/>
-    <w:lsdException w:name="Intense Quote" w:semiHidden="0" w:uiPriority="30" w:unhideWhenUsed="0" w:qFormat="1"/>
-    <w:lsdException w:name="Medium List 2 Accent 1" w:semiHidden="0" w:uiPriority="66" w:unhideWhenUsed="0"/>
-    <w:lsdException w:name="Medium Grid 1 Accent 1" w:semiHidden="0" w:uiPriority="67" w:unhideWhenUsed="0"/>
-    <w:lsdException w:name="Medium Grid 2 Accent 1" w:semiHidden="0" w:uiPriority="68" w:unhideWhenUsed="0"/>
-    <w:lsdException w:name="Medium Grid 3 Accent 1" w:semiHidden="0" w:uiPriority="69" w:unhideWhenUsed="0"/>
-    <w:lsdException w:name="Dark List Accent 1" w:semiHidden="0" w:uiPriority="70" w:unhideWhenUsed="0"/>
-    <w:lsdException w:name="Colorful Shading Accent 1" w:semiHidden="0" w:uiPriority="71" w:unhideWhenUsed="0"/>
-    <w:lsdException w:name="Colorful List Accent 1" w:semiHidden="0" w:uiPriority="72" w:unhideWhenUsed="0"/>
-    <w:lsdException w:name="Colorful Grid Accent 1" w:semiHidden="0" w:uiPriority="73" w:unhideWhenUsed="0"/>
-    <w:lsdException w:name="Light Shading Accent 2" w:semiHidden="0" w:uiPriority="60" w:unhideWhenUsed="0"/>
-    <w:lsdException w:name="Light List Accent 2" w:semiHidden="0" w:uiPriority="61" w:unhideWhenUsed="0"/>
-    <w:lsdException w:name="Light Grid Accent 2" w:semiHidden="0" w:uiPriority="62" w:unhideWhenUsed="0"/>
-    <w:lsdException w:name="Medium Shading 1 Accent 2" w:semiHidden="0" w:uiPriority="63" w:unhideWhenUsed="0"/>
-    <w:lsdException w:name="Medium Shading 2 Accent 2" w:semiHidden="0" w:uiPriority="64" w:unhideWhenUsed="0"/>
-    <w:lsdException w:name="Medium List 1 Accent 2" w:semiHidden="0" w:uiPriority="65" w:unhideWhenUsed="0"/>
-    <w:lsdException w:name="Medium List 2 Accent 2" w:semiHidden="0" w:uiPriority="66" w:unhideWhenUsed="0"/>
-    <w:lsdException w:name="Medium Grid 1 Accent 2" w:semiHidden="0" w:uiPriority="67" w:unhideWhenUsed="0"/>
-    <w:lsdException w:name="Medium Grid 2 Accent 2" w:semiHidden="0" w:uiPriority="68" w:unhideWhenUsed="0"/>
-    <w:lsdException w:name="Medium Grid 3 Accent 2" w:semiHidden="0" w:uiPriority="69" w:unhideWhenUsed="0"/>
-    <w:lsdException w:name="Dark List Accent 2" w:semiHidden="0" w:uiPriority="70" w:unhideWhenUsed="0"/>
-    <w:lsdException w:name="Colorful Shading Accent 2" w:semiHidden="0" w:uiPriority="71" w:unhideWhenUsed="0"/>
-    <w:lsdException w:name="Colorful List Accent 2" w:semiHidden="0" w:uiPriority="72" w:unhideWhenUsed="0"/>
-    <w:lsdException w:name="Colorful Grid Accent 2" w:semiHidden="0" w:uiPriority="73" w:unhideWhenUsed="0"/>
-    <w:lsdException w:name="Light Shading Accent 3" w:semiHidden="0" w:uiPriority="60" w:unhideWhenUsed="0"/>
-    <w:lsdException w:name="Light List Accent 3" w:semiHidden="0" w:uiPriority="61" w:unhideWhenUsed="0"/>
-    <w:lsdException w:name="Light Grid Accent 3" w:semiHidden="0" w:uiPriority="62" w:unhideWhenUsed="0"/>
-    <w:lsdException w:name="Medium Shading 1 Accent 3" w:semiHidden="0" w:uiPriority="63" w:unhideWhenUsed="0"/>
-    <w:lsdException w:name="Medium Shading 2 Accent 3" w:semiHidden="0" w:uiPriority="64" w:unhideWhenUsed="0"/>
-    <w:lsdException w:name="Medium List 1 Accent 3" w:semiHidden="0" w:uiPriority="65" w:unhideWhenUsed="0"/>
-    <w:lsdException w:name="Medium List 2 Accent 3" w:semiHidden="0" w:uiPriority="66" w:unhideWhenUsed="0"/>
-    <w:lsdException w:name="Medium Grid 1 Accent 3" w:semiHidden="0" w:uiPriority="67" w:unhideWhenUsed="0"/>
-    <w:lsdException w:name="Medium Grid 2 Accent 3" w:semiHidden="0" w:uiPriority="68" w:unhideWhenUsed="0"/>
-    <w:lsdException w:name="Medium Grid 3 Accent 3" w:semiHidden="0" w:uiPriority="69" w:unhideWhenUsed="0"/>
-    <w:lsdException w:name="Dark List Accent 3" w:semiHidden="0" w:uiPriority="70" w:unhideWhenUsed="0"/>
-    <w:lsdException w:name="Colorful Shading Accent 3" w:semiHidden="0" w:uiPriority="71" w:unhideWhenUsed="0"/>
-    <w:lsdException w:name="Colorful List Accent 3" w:semiHidden="0" w:uiPriority="72" w:unhideWhenUsed="0"/>
-    <w:lsdException w:name="Colorful Grid Accent 3" w:semiHidden="0" w:uiPriority="73" w:unhideWhenUsed="0"/>
-    <w:lsdException w:name="Light Shading Accent 4" w:semiHidden="0" w:uiPriority="60" w:unhideWhenUsed="0"/>
-    <w:lsdException w:name="Light List Accent 4" w:semiHidden="0" w:uiPriority="61" w:unhideWhenUsed="0"/>
-    <w:lsdException w:name="Light Grid Accent 4" w:semiHidden="0" w:uiPriority="62" w:unhideWhenUsed="0"/>
-    <w:lsdException w:name="Medium Shading 1 Accent 4" w:semiHidden="0" w:uiPriority="63" w:unhideWhenUsed="0"/>
-    <w:lsdException w:name="Medium Shading 2 Accent 4" w:semiHidden="0" w:uiPriority="64" w:unhideWhenUsed="0"/>
-    <w:lsdException w:name="Medium List 1 Accent 4" w:semiHidden="0" w:uiPriority="65" w:unhideWhenUsed="0"/>
-    <w:lsdException w:name="Medium List 2 Accent 4" w:semiHidden="0" w:uiPriority="66" w:unhideWhenUsed="0"/>
-    <w:lsdException w:name="Medium Grid 1 Accent 4" w:semiHidden="0" w:uiPriority="67" w:unhideWhenUsed="0"/>
-    <w:lsdException w:name="Medium Grid 2 Accent 4" w:semiHidden="0" w:uiPriority="68" w:unhideWhenUsed="0"/>
-    <w:lsdException w:name="Medium Grid 3 Accent 4" w:semiHidden="0" w:uiPriority="69" w:unhideWhenUsed="0"/>
-    <w:lsdException w:name="Dark List Accent 4" w:semiHidden="0" w:uiPriority="70" w:unhideWhenUsed="0"/>
-    <w:lsdException w:name="Colorful Shading Accent 4" w:semiHidden="0" w:uiPriority="71" w:unhideWhenUsed="0"/>
-    <w:lsdException w:name="Colorful List Accent 4" w:semiHidden="0" w:uiPriority="72" w:unhideWhenUsed="0"/>
-    <w:lsdException w:name="Colorful Grid Accent 4" w:semiHidden="0" w:uiPriority="73" w:unhideWhenUsed="0"/>
-    <w:lsdException w:name="Light Shading Accent 5" w:semiHidden="0" w:uiPriority="60" w:unhideWhenUsed="0"/>
-    <w:lsdException w:name="Light List Accent 5" w:semiHidden="0" w:uiPriority="61" w:unhideWhenUsed="0"/>
-    <w:lsdException w:name="Light Grid Accent 5" w:semiHidden="0" w:uiPriority="62" w:unhideWhenUsed="0"/>
-    <w:lsdException w:name="Medium Shading 1 Accent 5" w:semiHidden="0" w:uiPriority="63" w:unhideWhenUsed="0"/>
-    <w:lsdException w:name="Medium Shading 2 Accent 5" w:semiHidden="0" w:uiPriority="64" w:unhideWhenUsed="0"/>
-    <w:lsdException w:name="Medium List 1 Accent 5" w:semiHidden="0" w:uiPriority="65" w:unhideWhenUsed="0"/>
-    <w:lsdException w:name="Medium List 2 Accent 5" w:semiHidden="0" w:uiPriority="66" w:unhideWhenUsed="0"/>
-    <w:lsdException w:name="Medium Grid 1 Accent 5" w:semiHidden="0" w:uiPriority="67" w:unhideWhenUsed="0"/>
-    <w:lsdException w:name="Medium Grid 2 Accent 5" w:semiHidden="0" w:uiPriority="68" w:unhideWhenUsed="0"/>
-    <w:lsdException w:name="Medium Grid 3 Accent 5" w:semiHidden="0" w:uiPriority="69" w:unhideWhenUsed="0"/>
-    <w:lsdException w:name="Dark List Accent 5" w:semiHidden="0" w:uiPriority="70" w:unhideWhenUsed="0"/>
-    <w:lsdException w:name="Colorful Shading Accent 5" w:semiHidden="0" w:uiPriority="71" w:unhideWhenUsed="0"/>
-    <w:lsdException w:name="Colorful List Accent 5" w:semiHidden="0" w:uiPriority="72" w:unhideWhenUsed="0"/>
-    <w:lsdException w:name="Colorful Grid Accent 5" w:semiHidden="0" w:uiPriority="73" w:unhideWhenUsed="0"/>
-    <w:lsdException w:name="Light Shading Accent 6" w:semiHidden="0" w:uiPriority="60" w:unhideWhenUsed="0"/>
-    <w:lsdException w:name="Light List Accent 6" w:semiHidden="0" w:uiPriority="61" w:unhideWhenUsed="0"/>
-    <w:lsdException w:name="Light Grid Accent 6" w:semiHidden="0" w:uiPriority="62" w:unhideWhenUsed="0"/>
-    <w:lsdException w:name="Medium Shading 1 Accent 6" w:semiHidden="0" w:uiPriority="63" w:unhideWhenUsed="0"/>
-    <w:lsdException w:name="Medium Shading 2 Accent 6" w:semiHidden="0" w:uiPriority="64" w:unhideWhenUsed="0"/>
-    <w:lsdException w:name="Medium List 1 Accent 6" w:semiHidden="0" w:uiPriority="65" w:unhideWhenUsed="0"/>
-    <w:lsdException w:name="Medium List 2 Accent 6" w:semiHidden="0" w:uiPriority="66" w:unhideWhenUsed="0"/>
-    <w:lsdException w:name="Medium Grid 1 Accent 6" w:semiHidden="0" w:uiPriority="67" w:unhideWhenUsed="0"/>
-    <w:lsdException w:name="Medium Grid 2 Accent 6" w:semiHidden="0" w:uiPriority="68" w:unhideWhenUsed="0"/>
-    <w:lsdException w:name="Medium Grid 3 Accent 6" w:semiHidden="0" w:uiPriority="69" w:unhideWhenUsed="0"/>
-    <w:lsdException w:name="Dark List Accent 6" w:semiHidden="0" w:uiPriority="70" w:unhideWhenUsed="0"/>
-    <w:lsdException w:name="Colorful Shading Accent 6" w:semiHidden="0" w:uiPriority="71" w:unhideWhenUsed="0"/>
-    <w:lsdException w:name="Colorful List Accent 6" w:semiHidden="0" w:uiPriority="72" w:unhideWhenUsed="0"/>
-    <w:lsdException w:name="Colorful Grid Accent 6" w:semiHidden="0" w:uiPriority="73" w:unhideWhenUsed="0"/>
-    <w:lsdException w:name="Subtle Emphasis" w:semiHidden="0" w:uiPriority="19" w:unhideWhenUsed="0" w:qFormat="1"/>
-    <w:lsdException w:name="Intense Emphasis" w:semiHidden="0" w:uiPriority="21" w:unhideWhenUsed="0" w:qFormat="1"/>
-    <w:lsdException w:name="Subtle Reference" w:semiHidden="0" w:uiPriority="31" w:unhideWhenUsed="0" w:qFormat="1"/>
-    <w:lsdException w:name="Intense Reference" w:semiHidden="0" w:uiPriority="32" w:unhideWhenUsed="0" w:qFormat="1"/>
-    <w:lsdException w:name="Book Title" w:semiHidden="0" w:uiPriority="33" w:unhideWhenUsed="0" w:qFormat="1"/>
-    <w:lsdException w:name="Bibliography" w:uiPriority="37"/>
-    <w:lsdException w:name="TOC Heading" w:uiPriority="39" w:qFormat="1"/>
-  </w:latentStyles>
-  <w:style w:type="paragraph" w:default="1" w:styleId="a">
-    <w:name w:val="Normal"/>
-    <w:qFormat/>
-    <w:rsid w:val="00661D99"/>
-    <w:pPr>
-      <w:suppressAutoHyphens/>
-      <w:spacing w:after="0" w:line="240" w:lineRule="auto"/>
-    </w:pPr>
+  <w:style w:type="character" w:customStyle="1" w:styleId="30">
+    <w:name w:val="Заголовок 3 Знак"/>
+    <w:basedOn w:val="a0"/>
+    <w:link w:val="3"/>
+    <w:uiPriority w:val="9"/>
+    <w:rsid w:val="00782C6C"/>
     <w:rPr>
       <w:rFonts w:ascii="Times New Roman" w:eastAsia="Times New Roman" w:hAnsi="Times New Roman" w:cs="Times New Roman"/>
-      <w:sz w:val="24"/>
-      <w:szCs w:val="24"/>
-      <w:lang w:eastAsia="ar-SA"/>
+      <w:b/>
+      <w:bCs/>
+      <w:sz w:val="27"/>
+      <w:szCs w:val="27"/>
+      <w:lang w:eastAsia="ru-RU"/>
     </w:rPr>
   </w:style>
-  <w:style w:type="character" w:default="1" w:styleId="a0">
-    <w:name w:val="Default Paragraph Font"/>
-    <w:uiPriority w:val="1"/>
-    <w:semiHidden/>
-    <w:unhideWhenUsed/>
-  </w:style>
-  <w:style w:type="table" w:default="1" w:styleId="a1">
-    <w:name w:val="Normal Table"/>
-    <w:uiPriority w:val="99"/>
-    <w:semiHidden/>
-    <w:unhideWhenUsed/>
-    <w:tblPr>
-      <w:tblInd w:w="0" w:type="dxa"/>
-      <w:tblCellMar>
-        <w:top w:w="0" w:type="dxa"/>
-        <w:left w:w="108" w:type="dxa"/>
-        <w:bottom w:w="0" w:type="dxa"/>
-        <w:right w:w="108" w:type="dxa"/>
-      </w:tblCellMar>
-    </w:tblPr>
-  </w:style>
-  <w:style w:type="numbering" w:default="1" w:styleId="a2">
-    <w:name w:val="No List"/>
-    <w:uiPriority w:val="99"/>
-    <w:semiHidden/>
-    <w:unhideWhenUsed/>
-  </w:style>
-  <w:style w:type="character" w:styleId="a3">
-    <w:name w:val="Hyperlink"/>
-    <w:semiHidden/>
-    <w:unhideWhenUsed/>
-    <w:rsid w:val="00661D99"/>
-    <w:rPr>
-      <w:color w:val="0000FF"/>
-      <w:u w:val="single"/>
-    </w:rPr>
-  </w:style>
-  <w:style w:type="paragraph" w:styleId="a4">
-    <w:name w:val="Normal (Web)"/>
-    <w:basedOn w:val="a"/>
-    <w:uiPriority w:val="99"/>
-    <w:semiHidden/>
-    <w:unhideWhenUsed/>
-    <w:rsid w:val="00661D99"/>
-    <w:pPr>
-      <w:spacing w:before="280" w:after="280"/>
-    </w:pPr>
-  </w:style>
-  <w:style w:type="paragraph" w:styleId="a5">
-    <w:name w:val="List Paragraph"/>
-    <w:basedOn w:val="a"/>
-    <w:uiPriority w:val="34"/>
-    <w:qFormat/>
-    <w:rsid w:val="00661D99"/>
-    <w:pPr>
-      <w:ind w:left="720"/>
-      <w:contextualSpacing/>
-    </w:pPr>
-  </w:style>
-  <w:style w:type="table" w:styleId="a6">
-    <w:name w:val="Table Grid"/>
-    <w:basedOn w:val="a1"/>
-    <w:uiPriority w:val="59"/>
-    <w:rsid w:val="00661D99"/>
-    <w:pPr>
-      <w:spacing w:after="0" w:line="240" w:lineRule="auto"/>
-    </w:pPr>
-    <w:tblPr>
-      <w:tblInd w:w="0" w:type="dxa"/>
-      <w:tblBorders>
-        <w:top w:val="single" w:sz="4" w:space="0" w:color="auto"/>
-        <w:left w:val="single" w:sz="4" w:space="0" w:color="auto"/>
-        <w:bottom w:val="single" w:sz="4" w:space="0" w:color="auto"/>
-        <w:right w:val="single" w:sz="4" w:space="0" w:color="auto"/>
-        <w:insideH w:val="single" w:sz="4" w:space="0" w:color="auto"/>
-        <w:insideV w:val="single" w:sz="4" w:space="0" w:color="auto"/>
-      </w:tblBorders>
-      <w:tblCellMar>
-        <w:top w:w="0" w:type="dxa"/>
-        <w:left w:w="108" w:type="dxa"/>
-        <w:bottom w:w="0" w:type="dxa"/>
-        <w:right w:w="108" w:type="dxa"/>
-      </w:tblCellMar>
-    </w:tblPr>
+  <w:style w:type="character" w:customStyle="1" w:styleId="apple-converted-space">
+    <w:name w:val="apple-converted-space"/>
+    <w:basedOn w:val="a0"/>
+    <w:rsid w:val="00782C6C"/>
   </w:style>
 </w:styles>
 </file>
@@ -9454,7 +10963,7 @@
   <a:extraClrSchemeLst/>
   <a:extLst>
     <a:ext uri="{05A4C25C-085E-4340-85A3-A5531E510DB2}">
-      <thm15:themeFamily xmlns="" xmlns:thm15="http://schemas.microsoft.com/office/thememl/2012/main" name="Office Theme" id="{62F939B6-93AF-4DB8-9C6B-D6C7DFDC589F}" vid="{4A3C46E8-61CC-4603-A589-7422A47A8E4A}"/>
+      <thm15:themeFamily xmlns:thm15="http://schemas.microsoft.com/office/thememl/2012/main" name="Office Theme" id="{62F939B6-93AF-4DB8-9C6B-D6C7DFDC589F}" vid="{4A3C46E8-61CC-4603-A589-7422A47A8E4A}"/>
     </a:ext>
   </a:extLst>
 </a:theme>
@@ -9465,7 +10974,7 @@
 </file>
 
 <file path=customXml/itemProps1.xml><?xml version="1.0" encoding="utf-8"?>
-<ds:datastoreItem xmlns:ds="http://schemas.openxmlformats.org/officeDocument/2006/customXml" ds:itemID="{1485B3D7-06CC-4761-87B5-C1ECA4C11BA6}">
+<ds:datastoreItem xmlns:ds="http://schemas.openxmlformats.org/officeDocument/2006/customXml" ds:itemID="{16CB95ED-3845-4E40-A78A-86AA2891FABB}">
   <ds:schemaRefs>
     <ds:schemaRef ds:uri="http://schemas.openxmlformats.org/officeDocument/2006/bibliography"/>
   </ds:schemaRefs>

</xml_diff>